<commit_message>
Completed Report Updated Code Updated html
</commit_message>
<xml_diff>
--- a/Performance Prediction Report.docx
+++ b/Performance Prediction Report.docx
@@ -346,7 +346,10 @@
         </w:rPr>
       </w:pPr>
       <w:r>
-        <w:rPr/>
+        <w:rPr>
+          <w:b/>
+          <w:sz w:val="28"/>
+        </w:rPr>
       </w:r>
     </w:p>
     <w:p>
@@ -361,7 +364,10 @@
         </w:rPr>
       </w:pPr>
       <w:r>
-        <w:rPr/>
+        <w:rPr>
+          <w:b/>
+          <w:sz w:val="28"/>
+        </w:rPr>
       </w:r>
     </w:p>
     <w:p>
@@ -376,7 +382,10 @@
         </w:rPr>
       </w:pPr>
       <w:r>
-        <w:rPr/>
+        <w:rPr>
+          <w:b/>
+          <w:sz w:val="28"/>
+        </w:rPr>
       </w:r>
     </w:p>
     <w:p>
@@ -478,72 +487,14 @@
           <w:tab w:val="left" w:pos="8100" w:leader="none"/>
         </w:tabs>
         <w:spacing w:lineRule="auto" w:line="360"/>
+        <w:rPr/>
+      </w:pPr>
+      <w:r>
         <w:rPr>
           <w:sz w:val="24"/>
-          <w:lang w:val="en-IN"/>
-        </w:rPr>
-      </w:pPr>
-      <w:r>
-        <w:rPr>
-          <w:sz w:val="24"/>
-          <w:lang w:val="en-IN"/>
-        </w:rPr>
-      </w:r>
-    </w:p>
-    <w:p>
-      <w:pPr>
-        <w:pStyle w:val="Normal"/>
-        <w:tabs>
-          <w:tab w:val="left" w:pos="8100" w:leader="none"/>
-        </w:tabs>
-        <w:spacing w:lineRule="auto" w:line="360"/>
-        <w:rPr>
-          <w:sz w:val="24"/>
-          <w:lang w:val="en-IN"/>
-        </w:rPr>
-      </w:pPr>
-      <w:r>
-        <w:rPr>
-          <w:sz w:val="24"/>
-          <w:lang w:val="en-IN"/>
-        </w:rPr>
-      </w:r>
-    </w:p>
-    <w:p>
-      <w:pPr>
-        <w:pStyle w:val="Normal"/>
-        <w:tabs>
-          <w:tab w:val="left" w:pos="8100" w:leader="none"/>
-        </w:tabs>
-        <w:spacing w:lineRule="auto" w:line="360"/>
-        <w:ind w:left="1325" w:hanging="1325"/>
-        <w:rPr>
-          <w:sz w:val="24"/>
-        </w:rPr>
-      </w:pPr>
-      <w:r>
-        <w:rPr>
-          <w:b/>
-          <w:sz w:val="24"/>
-        </w:rPr>
-        <w:t>Key Words</w:t>
-      </w:r>
-      <w:r>
-        <w:rPr>
-          <w:b/>
-          <w:sz w:val="28"/>
-        </w:rPr>
-        <w:t>:</w:t>
-      </w:r>
-      <w:r>
-        <w:rPr/>
-        <w:t xml:space="preserve"> </w:t>
-      </w:r>
-      <w:r>
-        <w:rPr>
           <w:lang w:eastAsia="en-US"/>
         </w:rPr>
-        <w:t>&lt;List some keywords here&gt;</w:t>
+        <w:t>Source: https://github.com/atharvaw1/performance-prediction</w:t>
       </w:r>
       <w:r>
         <w:br w:type="page"/>
@@ -634,394 +585,265 @@
     </w:p>
     <w:p>
       <w:pPr>
-        <w:pStyle w:val="Normal"/>
-        <w:spacing w:lineRule="auto" w:line="240"/>
-        <w:ind w:hanging="0"/>
-        <w:rPr/>
-      </w:pPr>
-      <w:r>
-        <w:rPr>
-          <w:b/>
-          <w:sz w:val="28"/>
-        </w:rPr>
-        <w:t>Content</w:t>
-      </w:r>
-    </w:p>
-    <w:p>
-      <w:pPr>
-        <w:pStyle w:val="Normal"/>
-        <w:spacing w:lineRule="auto" w:line="355"/>
+        <w:pStyle w:val="Heading1"/>
         <w:jc w:val="center"/>
+        <w:rPr/>
+      </w:pPr>
+      <w:r>
+        <w:rPr>
+          <w:sz w:val="44"/>
+          <w:szCs w:val="44"/>
+        </w:rPr>
+        <w:t>Index</w:t>
+      </w:r>
+    </w:p>
+    <w:p>
+      <w:pPr>
+        <w:pStyle w:val="Normal"/>
+        <w:rPr/>
+      </w:pPr>
+      <w:r>
+        <w:rPr>
+          <w:sz w:val="26"/>
+          <w:szCs w:val="26"/>
+        </w:rPr>
+        <w:t xml:space="preserve">1. Visualizing and Preparing the Data </w:t>
+      </w:r>
+    </w:p>
+    <w:p>
+      <w:pPr>
+        <w:pStyle w:val="Normal"/>
+        <w:rPr>
+          <w:sz w:val="26"/>
+          <w:szCs w:val="26"/>
+        </w:rPr>
+      </w:pPr>
+      <w:r>
+        <w:rPr/>
+      </w:r>
+    </w:p>
+    <w:p>
+      <w:pPr>
+        <w:pStyle w:val="Normal"/>
+        <w:rPr/>
+      </w:pPr>
+      <w:r>
+        <w:rPr>
+          <w:sz w:val="26"/>
+          <w:szCs w:val="26"/>
+        </w:rPr>
+        <w:t>2. Splitting Data and Feature Scaling</w:t>
+      </w:r>
+    </w:p>
+    <w:p>
+      <w:pPr>
+        <w:pStyle w:val="Normal"/>
+        <w:rPr>
+          <w:sz w:val="26"/>
+          <w:szCs w:val="26"/>
+        </w:rPr>
+      </w:pPr>
+      <w:r>
+        <w:rPr/>
+      </w:r>
+    </w:p>
+    <w:p>
+      <w:pPr>
+        <w:pStyle w:val="Normal"/>
+        <w:rPr/>
+      </w:pPr>
+      <w:r>
+        <w:rPr>
+          <w:sz w:val="26"/>
+          <w:szCs w:val="26"/>
+        </w:rPr>
+        <w:t>3. Training Data</w:t>
+      </w:r>
+    </w:p>
+    <w:p>
+      <w:pPr>
+        <w:pStyle w:val="Normal"/>
+        <w:rPr>
+          <w:sz w:val="26"/>
+          <w:szCs w:val="26"/>
+        </w:rPr>
+      </w:pPr>
+      <w:r>
+        <w:rPr/>
+      </w:r>
+    </w:p>
+    <w:p>
+      <w:pPr>
+        <w:pStyle w:val="Normal"/>
+        <w:rPr/>
+      </w:pPr>
+      <w:r>
+        <w:rPr>
+          <w:sz w:val="26"/>
+          <w:szCs w:val="26"/>
+        </w:rPr>
+        <w:t>4. Hyperparameter Tuning</w:t>
+      </w:r>
+    </w:p>
+    <w:p>
+      <w:pPr>
+        <w:pStyle w:val="Normal"/>
+        <w:rPr>
+          <w:sz w:val="26"/>
+          <w:szCs w:val="26"/>
+        </w:rPr>
+      </w:pPr>
+      <w:r>
+        <w:rPr/>
+      </w:r>
+    </w:p>
+    <w:p>
+      <w:pPr>
+        <w:pStyle w:val="Normal"/>
+        <w:rPr/>
+      </w:pPr>
+      <w:r>
+        <w:rPr>
+          <w:sz w:val="26"/>
+          <w:szCs w:val="26"/>
+        </w:rPr>
+        <w:t>5. Prediction and Displaying Data</w:t>
+      </w:r>
+    </w:p>
+    <w:p>
+      <w:pPr>
+        <w:pStyle w:val="Normal"/>
+        <w:rPr>
+          <w:sz w:val="26"/>
+          <w:szCs w:val="26"/>
+        </w:rPr>
+      </w:pPr>
+      <w:r>
+        <w:rPr/>
+      </w:r>
+    </w:p>
+    <w:p>
+      <w:pPr>
+        <w:pStyle w:val="Normal"/>
+        <w:rPr/>
+      </w:pPr>
+      <w:r>
+        <w:rPr>
+          <w:sz w:val="26"/>
+          <w:szCs w:val="26"/>
+        </w:rPr>
+        <w:t>6. Further Scope for Studies</w:t>
+      </w:r>
+    </w:p>
+    <w:p>
+      <w:pPr>
+        <w:pStyle w:val="Normal"/>
+        <w:rPr>
+          <w:sz w:val="26"/>
+          <w:szCs w:val="26"/>
+        </w:rPr>
+      </w:pPr>
+      <w:r>
+        <w:rPr/>
+      </w:r>
+    </w:p>
+    <w:p>
+      <w:pPr>
+        <w:pStyle w:val="Normal"/>
+        <w:rPr>
+          <w:sz w:val="26"/>
+          <w:szCs w:val="26"/>
+        </w:rPr>
+      </w:pPr>
+      <w:r>
+        <w:rPr/>
+      </w:r>
+    </w:p>
+    <w:p>
+      <w:pPr>
+        <w:pStyle w:val="Normal"/>
+        <w:rPr>
+          <w:sz w:val="26"/>
+          <w:szCs w:val="26"/>
+        </w:rPr>
+      </w:pPr>
+      <w:r>
+        <w:rPr/>
+      </w:r>
+    </w:p>
+    <w:p>
+      <w:pPr>
+        <w:pStyle w:val="Normal"/>
+        <w:rPr>
+          <w:sz w:val="26"/>
+          <w:szCs w:val="26"/>
+        </w:rPr>
+      </w:pPr>
+      <w:r>
+        <w:rPr/>
+      </w:r>
+    </w:p>
+    <w:p>
+      <w:pPr>
+        <w:pStyle w:val="Normal"/>
+        <w:rPr>
+          <w:sz w:val="26"/>
+          <w:szCs w:val="26"/>
+        </w:rPr>
+      </w:pPr>
+      <w:r>
+        <w:rPr/>
+      </w:r>
+    </w:p>
+    <w:p>
+      <w:pPr>
+        <w:pStyle w:val="Normal"/>
+        <w:spacing w:lineRule="auto" w:line="352"/>
+        <w:jc w:val="center"/>
         <w:rPr>
           <w:caps/>
         </w:rPr>
       </w:pPr>
       <w:r>
-        <w:fldChar w:fldCharType="begin"/>
-      </w:r>
-      <w:r>
         <w:rPr>
           <w:caps/>
         </w:rPr>
-        <w:instrText> TOC \z \o "1-3" \u \h</w:instrText>
-      </w:r>
-      <w:r>
+      </w:r>
+    </w:p>
+    <w:p>
+      <w:pPr>
+        <w:pStyle w:val="Normal"/>
+        <w:spacing w:lineRule="auto" w:line="352"/>
+        <w:jc w:val="center"/>
         <w:rPr>
           <w:caps/>
         </w:rPr>
-        <w:fldChar w:fldCharType="separate"/>
-      </w:r>
+      </w:pPr>
       <w:r>
         <w:rPr>
           <w:caps/>
         </w:rPr>
       </w:r>
-      <w:r>
+    </w:p>
+    <w:p>
+      <w:pPr>
+        <w:pStyle w:val="Normal"/>
+        <w:spacing w:lineRule="auto" w:line="352"/>
+        <w:jc w:val="center"/>
         <w:rPr>
           <w:caps/>
         </w:rPr>
-        <w:fldChar w:fldCharType="end"/>
-      </w:r>
-    </w:p>
-    <w:p>
-      <w:pPr>
-        <w:pStyle w:val="Contents1"/>
-        <w:tabs>
-          <w:tab w:val="right" w:pos="9071" w:leader="dot"/>
-        </w:tabs>
-        <w:rPr>
-          <w:sz w:val="21"/>
-        </w:rPr>
-      </w:pPr>
-      <w:hyperlink w:anchor="_Toc16465">
-        <w:r>
-          <w:rPr>
-            <w:webHidden/>
-          </w:rPr>
-          <w:fldChar w:fldCharType="begin"/>
-        </w:r>
-        <w:r>
-          <w:rPr>
-            <w:webHidden/>
-          </w:rPr>
-          <w:instrText>PAGEREF _Toc16465 \h</w:instrText>
-        </w:r>
-        <w:r>
-          <w:rPr>
-            <w:webHidden/>
-          </w:rPr>
-          <w:fldChar w:fldCharType="separate"/>
-        </w:r>
-        <w:r>
-          <w:rPr>
-            <w:rStyle w:val="InternetLink"/>
-          </w:rPr>
-          <w:fldChar w:fldCharType="begin"/>
-        </w:r>
-        <w:r>
-          <w:rPr>
-            <w:webHidden/>
-          </w:rPr>
-          <w:fldChar w:fldCharType="end"/>
-        </w:r>
-        <w:r>
-          <w:rPr>
-            <w:rStyle w:val="InternetLink"/>
-          </w:rPr>
-          <w:instrText> PAGEREF _Toc16465 \h </w:instrText>
-        </w:r>
-        <w:r>
-          <w:rPr>
-            <w:rStyle w:val="InternetLink"/>
-          </w:rPr>
-          <w:fldChar w:fldCharType="separate"/>
-        </w:r>
-        <w:r>
-          <w:rPr>
-            <w:rStyle w:val="InternetLink"/>
-          </w:rPr>
-          <w:t>Error: Reference source not found</w:t>
-        </w:r>
-        <w:r>
-          <w:rPr>
-            <w:rStyle w:val="InternetLink"/>
-          </w:rPr>
-          <w:fldChar w:fldCharType="end"/>
-        </w:r>
-      </w:hyperlink>
-    </w:p>
-    <w:p>
-      <w:pPr>
-        <w:pStyle w:val="Contents1"/>
-        <w:tabs>
-          <w:tab w:val="right" w:pos="9071" w:leader="dot"/>
-        </w:tabs>
-        <w:rPr>
-          <w:sz w:val="21"/>
-        </w:rPr>
-      </w:pPr>
-      <w:hyperlink w:anchor="_Toc13268">
-        <w:r>
-          <w:rPr>
-            <w:webHidden/>
-          </w:rPr>
-          <w:fldChar w:fldCharType="begin"/>
-        </w:r>
-        <w:r>
-          <w:rPr>
-            <w:webHidden/>
-          </w:rPr>
-          <w:instrText>PAGEREF _Toc13268 \h</w:instrText>
-        </w:r>
-        <w:r>
-          <w:rPr>
-            <w:webHidden/>
-          </w:rPr>
-          <w:fldChar w:fldCharType="separate"/>
-        </w:r>
-        <w:r>
-          <w:rPr>
-            <w:rStyle w:val="InternetLink"/>
-          </w:rPr>
-          <w:fldChar w:fldCharType="begin"/>
-        </w:r>
-        <w:r>
-          <w:rPr>
-            <w:webHidden/>
-          </w:rPr>
-          <w:fldChar w:fldCharType="end"/>
-        </w:r>
-        <w:r>
-          <w:rPr>
-            <w:rStyle w:val="InternetLink"/>
-          </w:rPr>
-          <w:instrText> PAGEREF _Toc13268 \h </w:instrText>
-        </w:r>
-        <w:r>
-          <w:rPr>
-            <w:rStyle w:val="InternetLink"/>
-          </w:rPr>
-          <w:fldChar w:fldCharType="separate"/>
-        </w:r>
-        <w:r>
-          <w:rPr>
-            <w:rStyle w:val="InternetLink"/>
-          </w:rPr>
-          <w:t>Error: Reference source not found</w:t>
-        </w:r>
-        <w:r>
-          <w:rPr>
-            <w:rStyle w:val="InternetLink"/>
-          </w:rPr>
-          <w:fldChar w:fldCharType="end"/>
-        </w:r>
-      </w:hyperlink>
-    </w:p>
-    <w:p>
-      <w:pPr>
-        <w:pStyle w:val="Contents1"/>
-        <w:tabs>
-          <w:tab w:val="right" w:pos="9071" w:leader="dot"/>
-        </w:tabs>
-        <w:rPr>
-          <w:sz w:val="21"/>
-        </w:rPr>
-      </w:pPr>
-      <w:hyperlink w:anchor="_Toc18264">
-        <w:r>
-          <w:rPr>
-            <w:webHidden/>
-          </w:rPr>
-          <w:fldChar w:fldCharType="begin"/>
-        </w:r>
-        <w:r>
-          <w:rPr>
-            <w:webHidden/>
-          </w:rPr>
-          <w:instrText>PAGEREF _Toc18264 \h</w:instrText>
-        </w:r>
-        <w:r>
-          <w:rPr>
-            <w:webHidden/>
-          </w:rPr>
-          <w:fldChar w:fldCharType="separate"/>
-        </w:r>
-        <w:r>
-          <w:rPr>
-            <w:rStyle w:val="InternetLink"/>
-          </w:rPr>
-          <w:fldChar w:fldCharType="begin"/>
-        </w:r>
-        <w:r>
-          <w:rPr>
-            <w:webHidden/>
-          </w:rPr>
-          <w:fldChar w:fldCharType="end"/>
-        </w:r>
-        <w:r>
-          <w:rPr>
-            <w:rStyle w:val="InternetLink"/>
-          </w:rPr>
-          <w:instrText> PAGEREF _Toc18264 \h </w:instrText>
-        </w:r>
-        <w:r>
-          <w:rPr>
-            <w:rStyle w:val="InternetLink"/>
-          </w:rPr>
-          <w:fldChar w:fldCharType="separate"/>
-        </w:r>
-        <w:r>
-          <w:rPr>
-            <w:rStyle w:val="InternetLink"/>
-          </w:rPr>
-          <w:t>Error: Reference source not found</w:t>
-        </w:r>
-        <w:r>
-          <w:rPr>
-            <w:rStyle w:val="InternetLink"/>
-          </w:rPr>
-          <w:fldChar w:fldCharType="end"/>
-        </w:r>
-      </w:hyperlink>
-    </w:p>
-    <w:p>
-      <w:pPr>
-        <w:pStyle w:val="Contents1"/>
-        <w:tabs>
-          <w:tab w:val="right" w:pos="9071" w:leader="dot"/>
-        </w:tabs>
-        <w:rPr>
-          <w:sz w:val="21"/>
-        </w:rPr>
-      </w:pPr>
-      <w:hyperlink w:anchor="_Toc9302">
-        <w:r>
-          <w:rPr>
-            <w:webHidden/>
-          </w:rPr>
-          <w:fldChar w:fldCharType="begin"/>
-        </w:r>
-        <w:r>
-          <w:rPr>
-            <w:webHidden/>
-          </w:rPr>
-          <w:instrText>PAGEREF _Toc9302 \h</w:instrText>
-        </w:r>
-        <w:r>
-          <w:rPr>
-            <w:webHidden/>
-          </w:rPr>
-          <w:fldChar w:fldCharType="separate"/>
-        </w:r>
-        <w:r>
-          <w:rPr>
-            <w:rStyle w:val="InternetLink"/>
-          </w:rPr>
-          <w:fldChar w:fldCharType="begin"/>
-        </w:r>
-        <w:r>
-          <w:rPr>
-            <w:webHidden/>
-          </w:rPr>
-          <w:fldChar w:fldCharType="end"/>
-        </w:r>
-        <w:r>
-          <w:rPr>
-            <w:rStyle w:val="InternetLink"/>
-          </w:rPr>
-          <w:instrText> PAGEREF _Toc9302 \h </w:instrText>
-        </w:r>
-        <w:r>
-          <w:rPr>
-            <w:rStyle w:val="InternetLink"/>
-          </w:rPr>
-          <w:fldChar w:fldCharType="separate"/>
-        </w:r>
-        <w:r>
-          <w:rPr>
-            <w:rStyle w:val="InternetLink"/>
-          </w:rPr>
-          <w:t>Error: Reference source not found</w:t>
-        </w:r>
-        <w:r>
-          <w:rPr>
-            <w:rStyle w:val="InternetLink"/>
-          </w:rPr>
-          <w:fldChar w:fldCharType="end"/>
-        </w:r>
-      </w:hyperlink>
-    </w:p>
-    <w:p>
-      <w:pPr>
-        <w:pStyle w:val="Contents1"/>
-        <w:tabs>
-          <w:tab w:val="right" w:pos="9071" w:leader="dot"/>
-        </w:tabs>
-        <w:rPr>
-          <w:sz w:val="21"/>
-        </w:rPr>
-      </w:pPr>
-      <w:hyperlink w:anchor="_Toc25006">
-        <w:r>
-          <w:rPr>
-            <w:webHidden/>
-          </w:rPr>
-          <w:fldChar w:fldCharType="begin"/>
-        </w:r>
-        <w:r>
-          <w:rPr>
-            <w:webHidden/>
-          </w:rPr>
-          <w:instrText>PAGEREF _Toc25006 \h</w:instrText>
-        </w:r>
-        <w:r>
-          <w:rPr>
-            <w:webHidden/>
-          </w:rPr>
-          <w:fldChar w:fldCharType="separate"/>
-        </w:r>
-        <w:r>
-          <w:rPr>
-            <w:rStyle w:val="InternetLink"/>
-          </w:rPr>
-          <w:fldChar w:fldCharType="begin"/>
-        </w:r>
-        <w:r>
-          <w:rPr>
-            <w:webHidden/>
-          </w:rPr>
-          <w:fldChar w:fldCharType="end"/>
-        </w:r>
-        <w:r>
-          <w:rPr>
-            <w:rStyle w:val="InternetLink"/>
-          </w:rPr>
-          <w:instrText> PAGEREF _Toc25006 \h </w:instrText>
-        </w:r>
-        <w:r>
-          <w:rPr>
-            <w:rStyle w:val="InternetLink"/>
-          </w:rPr>
-          <w:fldChar w:fldCharType="separate"/>
-        </w:r>
-        <w:r>
-          <w:rPr>
-            <w:rStyle w:val="InternetLink"/>
-          </w:rPr>
-          <w:t>Error: Reference source not found</w:t>
-        </w:r>
-        <w:r>
-          <w:rPr>
-            <w:rStyle w:val="InternetLink"/>
-          </w:rPr>
-          <w:fldChar w:fldCharType="end"/>
-        </w:r>
-      </w:hyperlink>
-    </w:p>
-    <w:p>
-      <w:pPr>
-        <w:pStyle w:val="Normal"/>
-        <w:spacing w:lineRule="auto" w:line="355"/>
+      </w:pPr>
+      <w:r>
+        <w:rPr>
+          <w:caps/>
+        </w:rPr>
+      </w:r>
+    </w:p>
+    <w:p>
+      <w:pPr>
+        <w:pStyle w:val="Normal"/>
+        <w:spacing w:lineRule="auto" w:line="352"/>
         <w:jc w:val="center"/>
         <w:rPr>
           <w:caps/>
@@ -1036,7 +858,7 @@
     <w:p>
       <w:pPr>
         <w:pStyle w:val="Normal"/>
-        <w:spacing w:lineRule="auto" w:line="355"/>
+        <w:spacing w:lineRule="auto" w:line="352"/>
         <w:jc w:val="center"/>
         <w:rPr>
           <w:caps/>
@@ -1051,7 +873,7 @@
     <w:p>
       <w:pPr>
         <w:pStyle w:val="Normal"/>
-        <w:spacing w:lineRule="auto" w:line="355"/>
+        <w:spacing w:lineRule="auto" w:line="352"/>
         <w:jc w:val="center"/>
         <w:rPr>
           <w:caps/>
@@ -1066,7 +888,7 @@
     <w:p>
       <w:pPr>
         <w:pStyle w:val="Normal"/>
-        <w:spacing w:lineRule="auto" w:line="355"/>
+        <w:spacing w:lineRule="auto" w:line="352"/>
         <w:jc w:val="center"/>
         <w:rPr>
           <w:caps/>
@@ -1081,7 +903,7 @@
     <w:p>
       <w:pPr>
         <w:pStyle w:val="Normal"/>
-        <w:spacing w:lineRule="auto" w:line="355"/>
+        <w:spacing w:lineRule="auto" w:line="352"/>
         <w:jc w:val="center"/>
         <w:rPr>
           <w:caps/>
@@ -1096,7 +918,7 @@
     <w:p>
       <w:pPr>
         <w:pStyle w:val="Normal"/>
-        <w:spacing w:lineRule="auto" w:line="355"/>
+        <w:spacing w:lineRule="auto" w:line="352"/>
         <w:jc w:val="center"/>
         <w:rPr>
           <w:caps/>
@@ -1111,7 +933,7 @@
     <w:p>
       <w:pPr>
         <w:pStyle w:val="Normal"/>
-        <w:spacing w:lineRule="auto" w:line="355"/>
+        <w:spacing w:lineRule="auto" w:line="352"/>
         <w:jc w:val="center"/>
         <w:rPr>
           <w:caps/>
@@ -1126,7 +948,7 @@
     <w:p>
       <w:pPr>
         <w:pStyle w:val="Normal"/>
-        <w:spacing w:lineRule="auto" w:line="355"/>
+        <w:spacing w:lineRule="auto" w:line="352"/>
         <w:jc w:val="center"/>
         <w:rPr>
           <w:caps/>
@@ -1141,7 +963,7 @@
     <w:p>
       <w:pPr>
         <w:pStyle w:val="Normal"/>
-        <w:spacing w:lineRule="auto" w:line="355"/>
+        <w:spacing w:lineRule="auto" w:line="352"/>
         <w:jc w:val="center"/>
         <w:rPr>
           <w:caps/>
@@ -1156,7 +978,7 @@
     <w:p>
       <w:pPr>
         <w:pStyle w:val="Normal"/>
-        <w:spacing w:lineRule="auto" w:line="355"/>
+        <w:spacing w:lineRule="auto" w:line="352"/>
         <w:jc w:val="center"/>
         <w:rPr>
           <w:caps/>
@@ -1171,7 +993,7 @@
     <w:p>
       <w:pPr>
         <w:pStyle w:val="Normal"/>
-        <w:spacing w:lineRule="auto" w:line="355"/>
+        <w:spacing w:lineRule="auto" w:line="352"/>
         <w:jc w:val="center"/>
         <w:rPr>
           <w:caps/>
@@ -1186,197 +1008,63 @@
     <w:p>
       <w:pPr>
         <w:pStyle w:val="Normal"/>
-        <w:spacing w:lineRule="auto" w:line="355"/>
+        <w:spacing w:lineRule="auto" w:line="352"/>
         <w:jc w:val="center"/>
-        <w:rPr>
-          <w:caps/>
-        </w:rPr>
-      </w:pPr>
-      <w:r>
-        <w:rPr>
-          <w:caps/>
-        </w:rPr>
-      </w:r>
-    </w:p>
-    <w:p>
-      <w:pPr>
-        <w:pStyle w:val="Normal"/>
-        <w:spacing w:lineRule="auto" w:line="355"/>
-        <w:jc w:val="center"/>
-        <w:rPr>
-          <w:caps/>
-        </w:rPr>
-      </w:pPr>
-      <w:r>
-        <w:rPr>
-          <w:caps/>
-        </w:rPr>
-      </w:r>
-    </w:p>
-    <w:p>
-      <w:pPr>
-        <w:pStyle w:val="Normal"/>
-        <w:spacing w:lineRule="auto" w:line="355"/>
-        <w:jc w:val="center"/>
-        <w:rPr>
-          <w:caps/>
-        </w:rPr>
-      </w:pPr>
-      <w:r>
-        <w:rPr>
-          <w:caps/>
-        </w:rPr>
-      </w:r>
-    </w:p>
-    <w:p>
-      <w:pPr>
-        <w:pStyle w:val="Normal"/>
-        <w:spacing w:lineRule="auto" w:line="355"/>
-        <w:jc w:val="center"/>
-        <w:rPr>
-          <w:caps/>
-        </w:rPr>
-      </w:pPr>
-      <w:r>
-        <w:rPr>
-          <w:caps/>
-        </w:rPr>
-      </w:r>
-    </w:p>
-    <w:p>
-      <w:pPr>
-        <w:pStyle w:val="Normal"/>
-        <w:spacing w:lineRule="auto" w:line="355"/>
-        <w:jc w:val="center"/>
-        <w:rPr>
-          <w:caps/>
-        </w:rPr>
-      </w:pPr>
-      <w:r>
-        <w:rPr>
-          <w:caps/>
-        </w:rPr>
-      </w:r>
-    </w:p>
-    <w:p>
-      <w:pPr>
-        <w:pStyle w:val="Normal"/>
-        <w:spacing w:lineRule="auto" w:line="355"/>
-        <w:jc w:val="center"/>
-        <w:rPr>
-          <w:caps/>
-        </w:rPr>
-      </w:pPr>
-      <w:r>
-        <w:rPr>
-          <w:caps/>
-        </w:rPr>
-      </w:r>
-    </w:p>
-    <w:p>
-      <w:pPr>
-        <w:pStyle w:val="Normal"/>
-        <w:spacing w:lineRule="auto" w:line="355"/>
-        <w:jc w:val="center"/>
-        <w:rPr>
-          <w:caps/>
-        </w:rPr>
-      </w:pPr>
-      <w:r>
-        <w:rPr>
-          <w:caps/>
-        </w:rPr>
-      </w:r>
-    </w:p>
-    <w:p>
-      <w:pPr>
-        <w:pStyle w:val="Normal"/>
-        <w:spacing w:lineRule="auto" w:line="355"/>
-        <w:jc w:val="center"/>
-        <w:rPr>
-          <w:caps/>
-        </w:rPr>
-      </w:pPr>
-      <w:r>
-        <w:rPr>
-          <w:caps/>
-        </w:rPr>
-      </w:r>
-    </w:p>
-    <w:p>
-      <w:pPr>
-        <w:pStyle w:val="Normal"/>
-        <w:spacing w:lineRule="auto" w:line="355"/>
-        <w:jc w:val="center"/>
-        <w:rPr>
-          <w:caps/>
-        </w:rPr>
-      </w:pPr>
-      <w:r>
-        <w:rPr>
-          <w:caps/>
-        </w:rPr>
-      </w:r>
-    </w:p>
-    <w:p>
-      <w:pPr>
-        <w:pStyle w:val="Normal"/>
-        <w:spacing w:lineRule="auto" w:line="355"/>
-        <w:jc w:val="center"/>
-        <w:rPr>
-          <w:caps/>
-        </w:rPr>
-      </w:pPr>
-      <w:r>
-        <w:rPr>
-          <w:caps/>
-        </w:rPr>
-      </w:r>
-    </w:p>
-    <w:p>
-      <w:pPr>
-        <w:pStyle w:val="Normal"/>
-        <w:spacing w:lineRule="auto" w:line="355"/>
-        <w:jc w:val="center"/>
-        <w:rPr>
-          <w:caps/>
-        </w:rPr>
-      </w:pPr>
-      <w:r>
-        <w:rPr>
-          <w:caps/>
-        </w:rPr>
-      </w:r>
-    </w:p>
-    <w:p>
-      <w:pPr>
-        <w:pStyle w:val="Normal"/>
-        <w:spacing w:lineRule="auto" w:line="355"/>
-        <w:jc w:val="center"/>
-        <w:rPr>
-          <w:caps/>
-        </w:rPr>
-      </w:pPr>
-      <w:r>
-        <w:rPr>
-          <w:caps/>
-        </w:rPr>
-      </w:r>
-    </w:p>
-    <w:p>
-      <w:pPr>
-        <w:pStyle w:val="Heading1"/>
-        <w:ind w:firstLine="420"/>
-        <w:jc w:val="center"/>
-        <w:rPr/>
-      </w:pPr>
-      <w:r>
         <w:rPr>
           <w:sz w:val="44"/>
           <w:szCs w:val="32"/>
           <w:lang w:val="en-IN"/>
         </w:rPr>
-        <w:t>Visualizing and Manipulating the Data</w:t>
+      </w:pPr>
+      <w:r>
+        <w:rPr/>
+      </w:r>
+    </w:p>
+    <w:p>
+      <w:pPr>
+        <w:pStyle w:val="Normal"/>
+        <w:spacing w:lineRule="auto" w:line="352"/>
+        <w:jc w:val="center"/>
+        <w:rPr>
+          <w:sz w:val="44"/>
+          <w:szCs w:val="32"/>
+          <w:lang w:val="en-IN"/>
+        </w:rPr>
+      </w:pPr>
+      <w:r>
+        <w:rPr/>
+      </w:r>
+    </w:p>
+    <w:p>
+      <w:pPr>
+        <w:pStyle w:val="Heading1"/>
+        <w:ind w:hanging="0"/>
+        <w:jc w:val="center"/>
+        <w:rPr/>
+      </w:pPr>
+      <w:r>
+        <w:rPr>
+          <w:sz w:val="44"/>
+          <w:szCs w:val="32"/>
+          <w:lang w:val="en-IN"/>
+        </w:rPr>
+        <w:t xml:space="preserve">Visualizing and </w:t>
+      </w:r>
+      <w:r>
+        <w:rPr>
+          <w:sz w:val="44"/>
+          <w:szCs w:val="32"/>
+          <w:lang w:val="en-IN"/>
+        </w:rPr>
+        <w:t>Preparing</w:t>
+      </w:r>
+      <w:r>
+        <w:rPr>
+          <w:sz w:val="44"/>
+          <w:szCs w:val="32"/>
+          <w:lang w:val="en-IN"/>
+        </w:rPr>
+        <w:t xml:space="preserve"> the Data</w:t>
       </w:r>
     </w:p>
     <w:p>
@@ -1715,21 +1403,7 @@
           <w:sz w:val="26"/>
           <w:szCs w:val="26"/>
         </w:rPr>
-        <w:t xml:space="preserve">As seen from the plot above, the attendance has </w:t>
-      </w:r>
-      <w:r>
-        <w:rPr>
-          <w:sz w:val="26"/>
-          <w:szCs w:val="26"/>
-        </w:rPr>
-        <w:t>little</w:t>
-      </w:r>
-      <w:r>
-        <w:rPr>
-          <w:sz w:val="26"/>
-          <w:szCs w:val="26"/>
-        </w:rPr>
-        <w:t xml:space="preserve"> consequence on the marks of the students. Hence the attendance is also removed.</w:t>
+        <w:t>As seen from the plot above, the attendance has little consequence on the marks of the students. Hence the attendance is also removed.</w:t>
       </w:r>
     </w:p>
     <w:p>
@@ -1837,35 +1511,7 @@
           <w:sz w:val="26"/>
           <w:szCs w:val="26"/>
         </w:rPr>
-        <w:t>Initially we used the pandas dataframe object to store the data as it is easy to manipulate and trasform. However for the machine learning we use te</w:t>
-      </w:r>
-      <w:r>
-        <w:rPr>
-          <w:sz w:val="26"/>
-          <w:szCs w:val="26"/>
-        </w:rPr>
-        <w:t>n</w:t>
-      </w:r>
-      <w:r>
-        <w:rPr>
-          <w:sz w:val="26"/>
-          <w:szCs w:val="26"/>
-        </w:rPr>
-        <w:t xml:space="preserve">sorflow </w:t>
-      </w:r>
-      <w:r>
-        <w:rPr>
-          <w:sz w:val="26"/>
-          <w:szCs w:val="26"/>
-        </w:rPr>
-        <w:t>library which does not accept pandas dataframe as input. Therefore we need to convert the pandas dataframe into a numpy array. Pandas has an inbuilt function to convert the dataframe into a python matrix which is then converted to numpy array.</w:t>
-      </w:r>
-      <w:r>
-        <w:rPr>
-          <w:sz w:val="26"/>
-          <w:szCs w:val="26"/>
-        </w:rPr>
-        <w:t xml:space="preserve"> </w:t>
+        <w:t xml:space="preserve">Initially we used the pandas dataframe object to store the data as it is easy to manipulate and trasform. However for the machine learning we use tensorflow library which does not accept pandas dataframe as input. Therefore we need to convert the pandas dataframe into a numpy array. Pandas has an inbuilt function to convert the dataframe into a python matrix which is then converted to numpy array. </w:t>
       </w:r>
     </w:p>
     <w:p>
@@ -1882,281 +1528,183 @@
           <w:sz w:val="44"/>
           <w:szCs w:val="44"/>
         </w:rPr>
-        <w:t xml:space="preserve">Splitting Data and </w:t>
-      </w:r>
-      <w:r>
-        <w:rPr>
-          <w:sz w:val="44"/>
-          <w:szCs w:val="44"/>
-        </w:rPr>
+        <w:t>Splitting Data and Feature Scaling</w:t>
+      </w:r>
+    </w:p>
+    <w:p>
+      <w:pPr>
+        <w:pStyle w:val="Heading2"/>
+        <w:rPr/>
+      </w:pPr>
+      <w:r>
+        <w:rPr/>
+        <w:t>Splitting Data</w:t>
+      </w:r>
+    </w:p>
+    <w:p>
+      <w:pPr>
+        <w:pStyle w:val="Normal"/>
+        <w:rPr>
+          <w:sz w:val="26"/>
+          <w:szCs w:val="26"/>
+        </w:rPr>
+      </w:pPr>
+      <w:r>
+        <w:rPr>
+          <w:sz w:val="26"/>
+          <w:szCs w:val="26"/>
+        </w:rPr>
+        <w:t>Now that the data has been converted into proper matrix format we need to split the data into the training and test sets.</w:t>
+      </w:r>
+    </w:p>
+    <w:p>
+      <w:pPr>
+        <w:pStyle w:val="Normal"/>
+        <w:rPr>
+          <w:sz w:val="26"/>
+          <w:szCs w:val="26"/>
+        </w:rPr>
+      </w:pPr>
+      <w:r>
+        <w:rPr>
+          <w:sz w:val="26"/>
+          <w:szCs w:val="26"/>
+        </w:rPr>
+      </w:r>
+    </w:p>
+    <w:p>
+      <w:pPr>
+        <w:pStyle w:val="Normal"/>
+        <w:rPr>
+          <w:sz w:val="26"/>
+          <w:szCs w:val="26"/>
+        </w:rPr>
+      </w:pPr>
+      <w:r>
+        <w:rPr>
+          <w:sz w:val="26"/>
+          <w:szCs w:val="26"/>
+        </w:rPr>
+        <w:t>Training set : The data that is used to train the model. The x as well as y data is given and the model trains the parameters according to the training set. This should be the main chunk of given data.</w:t>
+      </w:r>
+    </w:p>
+    <w:p>
+      <w:pPr>
+        <w:pStyle w:val="Normal"/>
+        <w:rPr>
+          <w:sz w:val="26"/>
+          <w:szCs w:val="26"/>
+        </w:rPr>
+      </w:pPr>
+      <w:r>
+        <w:rPr>
+          <w:sz w:val="26"/>
+          <w:szCs w:val="26"/>
+        </w:rPr>
+      </w:r>
+    </w:p>
+    <w:p>
+      <w:pPr>
+        <w:pStyle w:val="Normal"/>
+        <w:rPr>
+          <w:sz w:val="26"/>
+          <w:szCs w:val="26"/>
+        </w:rPr>
+      </w:pPr>
+      <w:r>
+        <w:rPr>
+          <w:sz w:val="26"/>
+          <w:szCs w:val="26"/>
+        </w:rPr>
+        <w:t>Test/Validation set : This data is used to test that accuracy of the model after it has been trained. This data is not seen by the model during training, hence it is similar to the real world data that the model needs to work on. This data is used to tune the hyperparameters of the model like learning rate, regularization parameter etc.</w:t>
+      </w:r>
+    </w:p>
+    <w:p>
+      <w:pPr>
+        <w:pStyle w:val="Normal"/>
+        <w:rPr>
+          <w:sz w:val="26"/>
+          <w:szCs w:val="26"/>
+        </w:rPr>
+      </w:pPr>
+      <w:r>
+        <w:rPr>
+          <w:sz w:val="26"/>
+          <w:szCs w:val="26"/>
+        </w:rPr>
+      </w:r>
+    </w:p>
+    <w:p>
+      <w:pPr>
+        <w:pStyle w:val="Normal"/>
+        <w:rPr>
+          <w:sz w:val="26"/>
+          <w:szCs w:val="26"/>
+        </w:rPr>
+      </w:pPr>
+      <w:r>
+        <w:rPr>
+          <w:sz w:val="26"/>
+          <w:szCs w:val="26"/>
+        </w:rPr>
+        <w:t>Before we split the data we need to make sure we are not picking the same data  for training and testing every time as this can lead to bias. Hence we need to randomize the data set first. In order to randomize the data we first shuffle it and then split it into train and test sets. The extra students from each class are also dropped off at this stage ie. the students that are not present consistently in all the classes.</w:t>
+      </w:r>
+    </w:p>
+    <w:p>
+      <w:pPr>
+        <w:pStyle w:val="Normal"/>
+        <w:rPr>
+          <w:sz w:val="26"/>
+          <w:szCs w:val="26"/>
+        </w:rPr>
+      </w:pPr>
+      <w:r>
+        <w:rPr>
+          <w:sz w:val="26"/>
+          <w:szCs w:val="26"/>
+        </w:rPr>
+        <w:t>The splitting is done 80-20 that is 80% of the data is used for training and 20% of the data is used for testing.</w:t>
+      </w:r>
+    </w:p>
+    <w:p>
+      <w:pPr>
+        <w:pStyle w:val="Normal"/>
+        <w:rPr>
+          <w:sz w:val="26"/>
+          <w:szCs w:val="26"/>
+        </w:rPr>
+      </w:pPr>
+      <w:r>
+        <w:rPr>
+          <w:sz w:val="26"/>
+          <w:szCs w:val="26"/>
+        </w:rPr>
+      </w:r>
+    </w:p>
+    <w:p>
+      <w:pPr>
+        <w:pStyle w:val="Heading2"/>
+        <w:rPr/>
+      </w:pPr>
+      <w:r>
+        <w:rPr/>
         <w:t>Feature Scaling</w:t>
       </w:r>
     </w:p>
     <w:p>
       <w:pPr>
-        <w:pStyle w:val="Heading2"/>
-        <w:rPr/>
-      </w:pPr>
-      <w:r>
-        <w:rPr/>
-        <w:t>Splitting Data</w:t>
-      </w:r>
-    </w:p>
-    <w:p>
-      <w:pPr>
-        <w:pStyle w:val="Normal"/>
-        <w:rPr>
-          <w:sz w:val="26"/>
-          <w:szCs w:val="26"/>
-        </w:rPr>
-      </w:pPr>
-      <w:r>
-        <w:rPr>
-          <w:sz w:val="26"/>
-          <w:szCs w:val="26"/>
-        </w:rPr>
-        <w:t>N</w:t>
-      </w:r>
-      <w:r>
-        <w:rPr>
-          <w:sz w:val="26"/>
-          <w:szCs w:val="26"/>
-        </w:rPr>
-        <w:t>o</w:t>
-      </w:r>
-      <w:r>
-        <w:rPr>
-          <w:sz w:val="26"/>
-          <w:szCs w:val="26"/>
-        </w:rPr>
-        <w:t xml:space="preserve">w that the data has been </w:t>
-      </w:r>
-      <w:r>
-        <w:rPr>
-          <w:sz w:val="26"/>
-          <w:szCs w:val="26"/>
-        </w:rPr>
-        <w:t>converted</w:t>
-      </w:r>
-      <w:r>
-        <w:rPr>
-          <w:sz w:val="26"/>
-          <w:szCs w:val="26"/>
-        </w:rPr>
-        <w:t xml:space="preserve"> into proper matrix format we need to split the data into the training and test sets.</w:t>
-      </w:r>
-    </w:p>
-    <w:p>
-      <w:pPr>
-        <w:pStyle w:val="Normal"/>
-        <w:rPr>
-          <w:sz w:val="26"/>
-          <w:szCs w:val="26"/>
-        </w:rPr>
-      </w:pPr>
-      <w:r>
-        <w:rPr>
-          <w:sz w:val="26"/>
-          <w:szCs w:val="26"/>
-        </w:rPr>
-      </w:r>
-    </w:p>
-    <w:p>
-      <w:pPr>
-        <w:pStyle w:val="Normal"/>
-        <w:rPr>
-          <w:sz w:val="26"/>
-          <w:szCs w:val="26"/>
-        </w:rPr>
-      </w:pPr>
-      <w:r>
-        <w:rPr>
-          <w:sz w:val="26"/>
-          <w:szCs w:val="26"/>
-        </w:rPr>
-        <w:t>Training set : The data that is used to train the model. The x as well as y data is given and the model trains the parameters according to the training set. This should be the main chunk of given data.</w:t>
-      </w:r>
-    </w:p>
-    <w:p>
-      <w:pPr>
-        <w:pStyle w:val="Normal"/>
-        <w:rPr>
-          <w:sz w:val="26"/>
-          <w:szCs w:val="26"/>
-        </w:rPr>
-      </w:pPr>
-      <w:r>
-        <w:rPr>
-          <w:sz w:val="26"/>
-          <w:szCs w:val="26"/>
-        </w:rPr>
-      </w:r>
-    </w:p>
-    <w:p>
-      <w:pPr>
-        <w:pStyle w:val="Normal"/>
-        <w:rPr>
-          <w:sz w:val="26"/>
-          <w:szCs w:val="26"/>
-        </w:rPr>
-      </w:pPr>
-      <w:r>
-        <w:rPr>
-          <w:sz w:val="26"/>
-          <w:szCs w:val="26"/>
-        </w:rPr>
-        <w:t xml:space="preserve">Test/Validation set : This data is used to test that accuracy of the model after it has been trained. This data is not seen by the model during training, hence it is similar to the real world data that the model needs to work on. </w:t>
-      </w:r>
-      <w:r>
-        <w:rPr>
-          <w:sz w:val="26"/>
-          <w:szCs w:val="26"/>
-        </w:rPr>
-        <w:t>This data is used to tune the hyperparameters of the model like learning rate, regularization parameter etc.</w:t>
-      </w:r>
-    </w:p>
-    <w:p>
-      <w:pPr>
-        <w:pStyle w:val="Normal"/>
-        <w:rPr>
-          <w:sz w:val="26"/>
-          <w:szCs w:val="26"/>
-        </w:rPr>
-      </w:pPr>
-      <w:r>
-        <w:rPr>
-          <w:sz w:val="26"/>
-          <w:szCs w:val="26"/>
-        </w:rPr>
-      </w:r>
-    </w:p>
-    <w:p>
-      <w:pPr>
-        <w:pStyle w:val="Normal"/>
-        <w:rPr>
-          <w:sz w:val="26"/>
-          <w:szCs w:val="26"/>
-        </w:rPr>
-      </w:pPr>
-      <w:r>
-        <w:rPr>
-          <w:sz w:val="26"/>
-          <w:szCs w:val="26"/>
-        </w:rPr>
-        <w:t xml:space="preserve">Before we split the data we need to make sure we are not picking the same data  for training and testing every time as this can lead to bias. Hence we need to randomize the data set first. </w:t>
-      </w:r>
-      <w:r>
-        <w:rPr>
-          <w:sz w:val="26"/>
-          <w:szCs w:val="26"/>
-        </w:rPr>
-        <w:t>In order to randomize the data we first shuffle it and then split it into train and test sets. The extra students from each class are also dropped off at this stage ie. the students that are not present consistently in all the classes.</w:t>
-      </w:r>
-    </w:p>
-    <w:p>
-      <w:pPr>
-        <w:pStyle w:val="Normal"/>
-        <w:rPr>
-          <w:sz w:val="26"/>
-          <w:szCs w:val="26"/>
-        </w:rPr>
-      </w:pPr>
-      <w:r>
-        <w:rPr>
-          <w:sz w:val="26"/>
-          <w:szCs w:val="26"/>
-        </w:rPr>
-        <w:t>The splitting is done 80-20 that is 80% of the data is used for training and 20% of the data is used for testing.</w:t>
-      </w:r>
-    </w:p>
-    <w:p>
-      <w:pPr>
-        <w:pStyle w:val="Normal"/>
-        <w:rPr>
-          <w:sz w:val="26"/>
-          <w:szCs w:val="26"/>
-        </w:rPr>
-      </w:pPr>
-      <w:r>
-        <w:rPr>
-          <w:sz w:val="26"/>
-          <w:szCs w:val="26"/>
-        </w:rPr>
-      </w:r>
-    </w:p>
-    <w:p>
-      <w:pPr>
-        <w:pStyle w:val="Heading2"/>
-        <w:rPr/>
-      </w:pPr>
-      <w:r>
-        <w:rPr/>
-        <w:t>Feature Scaling</w:t>
-      </w:r>
-    </w:p>
-    <w:p>
-      <w:pPr>
-        <w:pStyle w:val="Normal"/>
-        <w:rPr>
-          <w:sz w:val="26"/>
-          <w:szCs w:val="26"/>
-        </w:rPr>
-      </w:pPr>
-      <w:r>
-        <w:rPr>
-          <w:sz w:val="26"/>
-          <w:szCs w:val="26"/>
-        </w:rPr>
-        <w:t xml:space="preserve">Once the data has been split we need to </w:t>
-      </w:r>
-      <w:r>
-        <w:rPr>
-          <w:sz w:val="26"/>
-          <w:szCs w:val="26"/>
-        </w:rPr>
-        <w:t>standardize</w:t>
-      </w:r>
-      <w:r>
-        <w:rPr>
-          <w:sz w:val="26"/>
-          <w:szCs w:val="26"/>
-        </w:rPr>
-        <w:t xml:space="preserve"> the data. This brings all the different values of the features in the data to </w:t>
-      </w:r>
-      <w:r>
-        <w:rPr>
-          <w:sz w:val="26"/>
-          <w:szCs w:val="26"/>
-        </w:rPr>
-        <w:t>have mean 0 and standard deviation 1</w:t>
-      </w:r>
-      <w:r>
-        <w:rPr>
-          <w:sz w:val="26"/>
-          <w:szCs w:val="26"/>
-        </w:rPr>
-        <w:t xml:space="preserve">. </w:t>
-      </w:r>
-      <w:r>
-        <w:rPr>
-          <w:sz w:val="26"/>
-          <w:szCs w:val="26"/>
-        </w:rPr>
-        <w:t xml:space="preserve">This </w:t>
-      </w:r>
-      <w:r>
-        <w:rPr>
-          <w:sz w:val="26"/>
-          <w:szCs w:val="26"/>
-        </w:rPr>
-        <w:t xml:space="preserve">is important in order to achieve stable and fast convergence.  </w:t>
-      </w:r>
-      <w:r>
-        <w:rPr>
-          <w:sz w:val="26"/>
-          <w:szCs w:val="26"/>
-        </w:rPr>
-        <w:t>Mean normalization has been used. In mean normalization we subtract each value with the mean and divide by the standard deviation.</w:t>
+        <w:pStyle w:val="Normal"/>
+        <w:rPr>
+          <w:sz w:val="26"/>
+          <w:szCs w:val="26"/>
+        </w:rPr>
+      </w:pPr>
+      <w:r>
+        <w:rPr>
+          <w:sz w:val="26"/>
+          <w:szCs w:val="26"/>
+        </w:rPr>
+        <w:t>Once the data has been split we need to standardize the data. This brings all the different values of the features in the data to have mean 0 and standard deviation 1. This is important in order to achieve stable and fast convergence.  Mean normalization has been used. In mean normalization we subtract each value with the mean and divide by the standard deviation.</w:t>
       </w:r>
     </w:p>
     <w:p>
@@ -2365,6 +1913,18 @@
         </w:rPr>
       </w:pPr>
       <w:r>
+        <w:rPr/>
+      </w:r>
+    </w:p>
+    <w:p>
+      <w:pPr>
+        <w:pStyle w:val="Normal"/>
+        <w:rPr>
+          <w:sz w:val="26"/>
+          <w:szCs w:val="26"/>
+        </w:rPr>
+      </w:pPr>
+      <w:r>
         <w:rPr>
           <w:sz w:val="26"/>
           <w:szCs w:val="26"/>
@@ -2413,18 +1973,33 @@
       <w:pPr>
         <w:pStyle w:val="Normal"/>
         <w:rPr>
-          <w:sz w:val="26"/>
-          <w:szCs w:val="26"/>
-        </w:rPr>
-      </w:pPr>
-      <w:r>
-        <w:rPr>
           <w:position w:val="0"/>
-          <w:sz w:val="26"/>
+          <w:sz w:val="21"/>
           <w:sz w:val="26"/>
           <w:szCs w:val="26"/>
           <w:vertAlign w:val="baseline"/>
         </w:rPr>
+      </w:pPr>
+      <w:r>
+        <w:rPr/>
+      </w:r>
+    </w:p>
+    <w:p>
+      <w:pPr>
+        <w:pStyle w:val="Normal"/>
+        <w:rPr>
+          <w:sz w:val="26"/>
+          <w:szCs w:val="26"/>
+        </w:rPr>
+      </w:pPr>
+      <w:r>
+        <w:rPr>
+          <w:position w:val="0"/>
+          <w:sz w:val="26"/>
+          <w:sz w:val="26"/>
+          <w:szCs w:val="26"/>
+          <w:vertAlign w:val="baseline"/>
+        </w:rPr>
         <w:t>Both these variables are initialized to zero at first.</w:t>
       </w:r>
     </w:p>
@@ -2434,13 +2009,16 @@
         <w:rPr>
           <w:position w:val="0"/>
           <w:sz w:val="26"/>
+          <w:sz w:val="26"/>
           <w:vertAlign w:val="baseline"/>
         </w:rPr>
       </w:pPr>
       <w:r>
         <w:rPr>
-          <w:sz w:val="26"/>
-          <w:szCs w:val="26"/>
+          <w:position w:val="0"/>
+          <w:sz w:val="26"/>
+          <w:sz w:val="26"/>
+          <w:vertAlign w:val="baseline"/>
         </w:rPr>
       </w:r>
     </w:p>
@@ -2596,13 +2174,17 @@
           <w:rFonts w:ascii="Times New Roman" w:hAnsi="Times New Roman" w:eastAsia="SimSun" w:cs=""/>
           <w:position w:val="0"/>
           <w:sz w:val="26"/>
+          <w:sz w:val="26"/>
           <w:vertAlign w:val="baseline"/>
         </w:rPr>
       </w:pPr>
       <w:r>
         <w:rPr>
-          <w:sz w:val="26"/>
-          <w:szCs w:val="26"/>
+          <w:rFonts w:eastAsia="SimSun" w:cs=""/>
+          <w:position w:val="0"/>
+          <w:sz w:val="26"/>
+          <w:sz w:val="26"/>
+          <w:vertAlign w:val="baseline"/>
         </w:rPr>
       </w:r>
     </w:p>
@@ -2725,39 +2307,42 @@
         <w:rPr>
           <w:position w:val="0"/>
           <w:sz w:val="26"/>
+          <w:sz w:val="26"/>
           <w:vertAlign w:val="baseline"/>
         </w:rPr>
       </w:pPr>
       <w:r>
         <w:rPr>
-          <w:sz w:val="26"/>
-          <w:szCs w:val="26"/>
-        </w:rPr>
-      </w:r>
-    </w:p>
-    <w:p>
-      <w:pPr>
-        <w:pStyle w:val="Normal"/>
-        <w:rPr>
           <w:position w:val="0"/>
           <w:sz w:val="26"/>
+          <w:sz w:val="26"/>
           <w:vertAlign w:val="baseline"/>
         </w:rPr>
-      </w:pPr>
-      <w:r>
-        <w:rPr>
-          <w:sz w:val="26"/>
-          <w:szCs w:val="26"/>
-        </w:rPr>
-      </w:r>
-    </w:p>
-    <w:p>
-      <w:pPr>
-        <w:pStyle w:val="Normal"/>
-        <w:rPr>
-          <w:sz w:val="26"/>
-          <w:szCs w:val="26"/>
-        </w:rPr>
+      </w:r>
+    </w:p>
+    <w:p>
+      <w:pPr>
+        <w:pStyle w:val="Normal"/>
+        <w:rPr>
+          <w:position w:val="0"/>
+          <w:sz w:val="26"/>
+          <w:sz w:val="26"/>
+          <w:vertAlign w:val="baseline"/>
+        </w:rPr>
+      </w:pPr>
+      <w:r>
+        <w:rPr>
+          <w:position w:val="0"/>
+          <w:sz w:val="26"/>
+          <w:sz w:val="26"/>
+          <w:vertAlign w:val="baseline"/>
+        </w:rPr>
+      </w:r>
+    </w:p>
+    <w:p>
+      <w:pPr>
+        <w:pStyle w:val="Normal"/>
+        <w:rPr/>
       </w:pPr>
       <w:r>
         <w:rPr>
@@ -2776,10 +2361,73 @@
         </w:rPr>
       </w:pPr>
       <w:r>
-        <w:rPr>
-          <w:sz w:val="26"/>
-          <w:szCs w:val="26"/>
-        </w:rPr>
+        <w:rPr/>
+      </w:r>
+    </w:p>
+    <w:p>
+      <w:pPr>
+        <w:pStyle w:val="Normal"/>
+        <w:rPr>
+          <w:sz w:val="26"/>
+          <w:szCs w:val="26"/>
+        </w:rPr>
+      </w:pPr>
+      <w:r>
+        <w:rPr/>
+      </w:r>
+    </w:p>
+    <w:p>
+      <w:pPr>
+        <w:pStyle w:val="Normal"/>
+        <w:rPr/>
+      </w:pPr>
+      <w:r>
+        <w:rPr/>
+      </w:r>
+    </w:p>
+    <w:p>
+      <w:pPr>
+        <w:pStyle w:val="Normal"/>
+        <w:rPr/>
+      </w:pPr>
+      <w:r>
+        <w:rPr/>
+      </w:r>
+    </w:p>
+    <w:p>
+      <w:pPr>
+        <w:pStyle w:val="Normal"/>
+        <w:rPr/>
+      </w:pPr>
+      <w:r>
+        <w:rPr/>
+      </w:r>
+    </w:p>
+    <w:p>
+      <w:pPr>
+        <w:pStyle w:val="Normal"/>
+        <w:rPr/>
+      </w:pPr>
+      <w:r>
+        <w:rPr/>
+      </w:r>
+    </w:p>
+    <w:p>
+      <w:pPr>
+        <w:pStyle w:val="Normal"/>
+        <w:rPr/>
+      </w:pPr>
+      <w:r>
+        <w:rPr/>
+      </w:r>
+    </w:p>
+    <w:p>
+      <w:pPr>
+        <w:pStyle w:val="Normal"/>
+        <w:rPr/>
+      </w:pPr>
+      <w:r>
+        <w:rPr/>
       </w:r>
     </w:p>
     <w:p>
@@ -2811,172 +2459,194 @@
     <w:p>
       <w:pPr>
         <w:pStyle w:val="Normal"/>
-        <w:rPr>
-          <w:sz w:val="26"/>
-          <w:szCs w:val="26"/>
-        </w:rPr>
-      </w:pPr>
-      <w:r>
-        <w:rPr>
-          <w:sz w:val="26"/>
-          <w:szCs w:val="26"/>
-        </w:rPr>
-        <w:t>Gradient decent is the training algorithm that has been used here.</w:t>
-      </w:r>
-    </w:p>
-    <w:p>
-      <w:pPr>
-        <w:pStyle w:val="Normal"/>
-        <w:rPr>
-          <w:sz w:val="26"/>
-          <w:szCs w:val="26"/>
-        </w:rPr>
-      </w:pPr>
-      <w:r>
-        <w:rPr>
-          <w:sz w:val="26"/>
-          <w:szCs w:val="26"/>
-        </w:rPr>
-      </w:r>
-    </w:p>
-    <w:p>
-      <w:pPr>
-        <w:pStyle w:val="Normal"/>
-        <w:rPr>
-          <w:sz w:val="26"/>
-          <w:szCs w:val="26"/>
-        </w:rPr>
-      </w:pPr>
-      <w:r>
-        <w:rPr>
-          <w:sz w:val="26"/>
-          <w:szCs w:val="26"/>
-        </w:rPr>
-      </w:r>
-    </w:p>
-    <w:p>
-      <w:pPr>
-        <w:pStyle w:val="Normal"/>
-        <w:rPr>
-          <w:sz w:val="26"/>
-          <w:szCs w:val="26"/>
-        </w:rPr>
-      </w:pPr>
-      <w:r>
-        <w:rPr>
-          <w:sz w:val="26"/>
-          <w:szCs w:val="26"/>
-        </w:rPr>
-        <w:t xml:space="preserve"> </w:t>
-      </w:r>
-    </w:p>
-    <w:p>
-      <w:pPr>
-        <w:pStyle w:val="Normal"/>
-        <w:rPr>
-          <w:sz w:val="26"/>
-          <w:szCs w:val="26"/>
-        </w:rPr>
-      </w:pPr>
-      <w:r>
-        <w:rPr>
-          <w:sz w:val="26"/>
-          <w:szCs w:val="26"/>
-        </w:rPr>
-      </w:r>
-    </w:p>
-    <w:p>
-      <w:pPr>
-        <w:pStyle w:val="Normal"/>
-        <w:rPr>
-          <w:sz w:val="26"/>
-          <w:szCs w:val="26"/>
-        </w:rPr>
-      </w:pPr>
-      <w:r>
-        <w:rPr>
-          <w:sz w:val="26"/>
-          <w:szCs w:val="26"/>
-        </w:rPr>
-      </w:r>
-    </w:p>
-    <w:p>
-      <w:pPr>
-        <w:pStyle w:val="Normal"/>
-        <w:rPr>
-          <w:sz w:val="26"/>
-          <w:szCs w:val="26"/>
-        </w:rPr>
-      </w:pPr>
-      <w:r>
-        <w:rPr>
-          <w:sz w:val="26"/>
-          <w:szCs w:val="26"/>
-        </w:rPr>
-      </w:r>
-    </w:p>
-    <w:p>
-      <w:pPr>
-        <w:pStyle w:val="Normal"/>
-        <w:rPr>
-          <w:sz w:val="26"/>
-          <w:szCs w:val="26"/>
-        </w:rPr>
-      </w:pPr>
-      <w:r>
-        <w:rPr>
-          <w:sz w:val="26"/>
-          <w:szCs w:val="26"/>
-        </w:rPr>
-      </w:r>
-    </w:p>
-    <w:p>
-      <w:pPr>
-        <w:pStyle w:val="Title"/>
-        <w:rPr/>
-      </w:pPr>
-      <w:r>
-        <w:rPr/>
-      </w:r>
-    </w:p>
-    <w:p>
-      <w:pPr>
-        <w:pStyle w:val="Normal"/>
-        <w:rPr>
-          <w:sz w:val="26"/>
-          <w:szCs w:val="26"/>
-        </w:rPr>
-      </w:pPr>
-      <w:r>
-        <w:rPr>
-          <w:sz w:val="26"/>
-          <w:szCs w:val="26"/>
-        </w:rPr>
-      </w:r>
-    </w:p>
-    <w:p>
-      <w:pPr>
-        <w:pStyle w:val="Normal"/>
-        <w:rPr>
-          <w:rFonts w:ascii="Times New Roman" w:hAnsi="Times New Roman" w:eastAsia="SimSun" w:cs="" w:cstheme="minorBidi"/>
-          <w:b/>
-          <w:b/>
-          <w:color w:val="00000A"/>
-          <w:kern w:val="2"/>
-          <w:sz w:val="24"/>
-          <w:szCs w:val="20"/>
-          <w:lang w:val="en-US" w:eastAsia="zh-CN" w:bidi="hi-IN"/>
-        </w:rPr>
-      </w:pPr>
-      <w:r>
-        <w:rPr>
-          <w:rFonts w:eastAsia="SimSun" w:cs="" w:cstheme="minorBidi" w:ascii="Times New Roman" w:hAnsi="Times New Roman"/>
-          <w:b/>
-          <w:color w:val="00000A"/>
-          <w:kern w:val="2"/>
-          <w:sz w:val="24"/>
-          <w:szCs w:val="20"/>
-          <w:lang w:val="en-US" w:eastAsia="zh-CN" w:bidi="hi-IN"/>
+        <w:rPr/>
+      </w:pPr>
+      <w:r>
+        <w:rPr>
+          <w:sz w:val="26"/>
+          <w:szCs w:val="26"/>
+        </w:rPr>
+        <w:t xml:space="preserve">Gradient decent training algorithm has been used here. </w:t>
+      </w:r>
+      <w:r>
+        <w:rPr>
+          <w:sz w:val="26"/>
+          <w:szCs w:val="26"/>
+        </w:rPr>
+        <w:t>Gradient Decent is not implemented from scratch here however, the tensorflow inbuild function GradientDecentOptimizer() is used to train the parameters.</w:t>
+      </w:r>
+    </w:p>
+    <w:p>
+      <w:pPr>
+        <w:pStyle w:val="Normal"/>
+        <w:rPr/>
+      </w:pPr>
+      <w:r>
+        <w:rPr>
+          <w:sz w:val="26"/>
+          <w:szCs w:val="26"/>
+        </w:rPr>
+        <w:t>In order to check that Gradient Descent is working properly we plot the graph of No of iterations vs cost function. If the graph slopes down consistently then GD is working.</w:t>
+      </w:r>
+    </w:p>
+    <w:p>
+      <w:pPr>
+        <w:pStyle w:val="Normal"/>
+        <w:rPr>
+          <w:sz w:val="26"/>
+          <w:szCs w:val="26"/>
+        </w:rPr>
+      </w:pPr>
+      <w:r>
+        <w:rPr/>
+      </w:r>
+    </w:p>
+    <w:p>
+      <w:pPr>
+        <w:pStyle w:val="Normal"/>
+        <w:rPr>
+          <w:sz w:val="26"/>
+          <w:szCs w:val="26"/>
+        </w:rPr>
+      </w:pPr>
+      <w:r>
+        <w:rPr/>
+      </w:r>
+    </w:p>
+    <w:p>
+      <w:pPr>
+        <w:pStyle w:val="Normal"/>
+        <w:rPr>
+          <w:sz w:val="26"/>
+          <w:szCs w:val="26"/>
+        </w:rPr>
+      </w:pPr>
+      <w:r>
+        <w:rPr>
+          <w:sz w:val="26"/>
+          <w:szCs w:val="26"/>
+        </w:rPr>
+      </w:r>
+    </w:p>
+    <w:p>
+      <w:pPr>
+        <w:pStyle w:val="Normal"/>
+        <w:rPr>
+          <w:sz w:val="26"/>
+          <w:szCs w:val="26"/>
+        </w:rPr>
+      </w:pPr>
+      <w:r>
+        <w:rPr>
+          <w:sz w:val="26"/>
+          <w:szCs w:val="26"/>
+        </w:rPr>
+        <w:drawing>
+          <wp:anchor behindDoc="0" distT="0" distB="0" distL="0" distR="0" simplePos="0" locked="0" layoutInCell="1" allowOverlap="1" relativeHeight="6">
+            <wp:simplePos x="0" y="0"/>
+            <wp:positionH relativeFrom="column">
+              <wp:align>center</wp:align>
+            </wp:positionH>
+            <wp:positionV relativeFrom="paragraph">
+              <wp:posOffset>635</wp:posOffset>
+            </wp:positionV>
+            <wp:extent cx="5274310" cy="4483100"/>
+            <wp:effectExtent l="0" t="0" r="0" b="0"/>
+            <wp:wrapSquare wrapText="largest"/>
+            <wp:docPr id="5" name="Image5" descr=""/>
+            <wp:cNvGraphicFramePr>
+              <a:graphicFrameLocks xmlns:a="http://schemas.openxmlformats.org/drawingml/2006/main" noChangeAspect="1"/>
+            </wp:cNvGraphicFramePr>
+            <a:graphic xmlns:a="http://schemas.openxmlformats.org/drawingml/2006/main">
+              <a:graphicData uri="http://schemas.openxmlformats.org/drawingml/2006/picture">
+                <pic:pic xmlns:pic="http://schemas.openxmlformats.org/drawingml/2006/picture">
+                  <pic:nvPicPr>
+                    <pic:cNvPr id="5" name="Image5" descr=""/>
+                    <pic:cNvPicPr>
+                      <a:picLocks noChangeAspect="1" noChangeArrowheads="1"/>
+                    </pic:cNvPicPr>
+                  </pic:nvPicPr>
+                  <pic:blipFill>
+                    <a:blip r:embed="rId6"/>
+                    <a:stretch>
+                      <a:fillRect/>
+                    </a:stretch>
+                  </pic:blipFill>
+                  <pic:spPr bwMode="auto">
+                    <a:xfrm>
+                      <a:off x="0" y="0"/>
+                      <a:ext cx="5274310" cy="4483100"/>
+                    </a:xfrm>
+                    <a:prstGeom prst="rect">
+                      <a:avLst/>
+                    </a:prstGeom>
+                  </pic:spPr>
+                </pic:pic>
+              </a:graphicData>
+            </a:graphic>
+          </wp:anchor>
+        </w:drawing>
+      </w:r>
+    </w:p>
+    <w:p>
+      <w:pPr>
+        <w:pStyle w:val="Normal"/>
+        <w:rPr>
+          <w:sz w:val="26"/>
+          <w:szCs w:val="26"/>
+        </w:rPr>
+      </w:pPr>
+      <w:r>
+        <w:rPr>
+          <w:sz w:val="26"/>
+          <w:szCs w:val="26"/>
+        </w:rPr>
+        <w:t>The above image is the graph for learning rate of 0.001 and 1000 iteration.</w:t>
+      </w:r>
+    </w:p>
+    <w:p>
+      <w:pPr>
+        <w:pStyle w:val="Normal"/>
+        <w:rPr>
+          <w:sz w:val="26"/>
+          <w:szCs w:val="26"/>
+        </w:rPr>
+      </w:pPr>
+      <w:r>
+        <w:rPr>
+          <w:sz w:val="26"/>
+          <w:szCs w:val="26"/>
+        </w:rPr>
+        <w:t>As seen the graph slopes downward smoothly. Hence we can conclude that the gradient descent is working.</w:t>
+      </w:r>
+    </w:p>
+    <w:p>
+      <w:pPr>
+        <w:pStyle w:val="Normal"/>
+        <w:rPr>
+          <w:sz w:val="26"/>
+          <w:szCs w:val="26"/>
+        </w:rPr>
+      </w:pPr>
+      <w:r>
+        <w:rPr>
+          <w:sz w:val="26"/>
+          <w:szCs w:val="26"/>
+        </w:rPr>
+      </w:r>
+    </w:p>
+    <w:p>
+      <w:pPr>
+        <w:pStyle w:val="Normal"/>
+        <w:rPr>
+          <w:sz w:val="26"/>
+          <w:szCs w:val="26"/>
+        </w:rPr>
+      </w:pPr>
+      <w:r>
+        <w:rPr>
+          <w:sz w:val="26"/>
+          <w:szCs w:val="26"/>
         </w:rPr>
       </w:r>
     </w:p>
@@ -3030,11 +2700,2411 @@
         <w:pStyle w:val="Heading1"/>
         <w:spacing w:before="340" w:after="330"/>
         <w:ind w:hanging="0"/>
-        <w:jc w:val="left"/>
-        <w:rPr/>
-      </w:pPr>
-      <w:r>
-        <w:rPr/>
+        <w:jc w:val="center"/>
+        <w:rPr>
+          <w:sz w:val="44"/>
+          <w:szCs w:val="44"/>
+        </w:rPr>
+      </w:pPr>
+      <w:r>
+        <w:rPr>
+          <w:sz w:val="44"/>
+          <w:szCs w:val="44"/>
+        </w:rPr>
+        <w:t>Hyperparameter Tuning</w:t>
+      </w:r>
+    </w:p>
+    <w:p>
+      <w:pPr>
+        <w:pStyle w:val="Normal"/>
+        <w:rPr>
+          <w:sz w:val="26"/>
+          <w:szCs w:val="26"/>
+        </w:rPr>
+      </w:pPr>
+      <w:r>
+        <w:rPr>
+          <w:sz w:val="26"/>
+          <w:szCs w:val="26"/>
+        </w:rPr>
+        <w:t>Now that the learning algorithm is setup the next step is to adjust the hyperparameters to get the optimized output.</w:t>
+      </w:r>
+    </w:p>
+    <w:p>
+      <w:pPr>
+        <w:pStyle w:val="Normal"/>
+        <w:rPr>
+          <w:sz w:val="26"/>
+          <w:szCs w:val="26"/>
+        </w:rPr>
+      </w:pPr>
+      <w:r>
+        <w:rPr>
+          <w:sz w:val="26"/>
+          <w:szCs w:val="26"/>
+        </w:rPr>
+        <w:t>To tune the hyperparameters we need to train the data for multiple values of the hyperparameters and then check the cost for the test set for each. The values with the least cost will be chosen to train the data.</w:t>
+      </w:r>
+    </w:p>
+    <w:p>
+      <w:pPr>
+        <w:pStyle w:val="Normal"/>
+        <w:rPr>
+          <w:sz w:val="26"/>
+          <w:szCs w:val="26"/>
+        </w:rPr>
+      </w:pPr>
+      <w:r>
+        <w:rPr>
+          <w:sz w:val="26"/>
+          <w:szCs w:val="26"/>
+        </w:rPr>
+      </w:r>
+    </w:p>
+    <w:p>
+      <w:pPr>
+        <w:pStyle w:val="Normal"/>
+        <w:rPr>
+          <w:sz w:val="26"/>
+          <w:szCs w:val="26"/>
+        </w:rPr>
+      </w:pPr>
+      <w:r>
+        <w:rPr>
+          <w:sz w:val="26"/>
+          <w:szCs w:val="26"/>
+        </w:rPr>
+        <w:t>We will start out with a set of standard values for each hyperparameter and check the cost with each.</w:t>
+      </w:r>
+    </w:p>
+    <w:p>
+      <w:pPr>
+        <w:pStyle w:val="Heading1"/>
+        <w:rPr>
+          <w:sz w:val="28"/>
+          <w:szCs w:val="28"/>
+        </w:rPr>
+      </w:pPr>
+      <w:r>
+        <w:rPr>
+          <w:sz w:val="28"/>
+          <w:szCs w:val="28"/>
+        </w:rPr>
+        <w:t>Learning Rate</w:t>
+      </w:r>
+    </w:p>
+    <w:p>
+      <w:pPr>
+        <w:pStyle w:val="Normal"/>
+        <w:rPr>
+          <w:sz w:val="26"/>
+          <w:szCs w:val="26"/>
+        </w:rPr>
+      </w:pPr>
+      <w:r>
+        <w:rPr>
+          <w:sz w:val="26"/>
+          <w:szCs w:val="26"/>
+        </w:rPr>
+        <w:t xml:space="preserve">Standard </w:t>
+      </w:r>
+      <w:r>
+        <w:rPr>
+          <w:sz w:val="26"/>
+          <w:szCs w:val="26"/>
+        </w:rPr>
+        <w:t xml:space="preserve">Values : </w:t>
+      </w:r>
+      <w:r>
+        <w:rPr>
+          <w:sz w:val="26"/>
+          <w:szCs w:val="26"/>
+        </w:rPr>
+        <w:t>0.0001,0.0005,0.001,0.005,0.01,0.05,0.1,1</w:t>
+      </w:r>
+    </w:p>
+    <w:p>
+      <w:pPr>
+        <w:pStyle w:val="Normal"/>
+        <w:rPr>
+          <w:sz w:val="26"/>
+          <w:szCs w:val="26"/>
+        </w:rPr>
+      </w:pPr>
+      <w:r>
+        <w:rPr>
+          <w:sz w:val="26"/>
+          <w:szCs w:val="26"/>
+        </w:rPr>
+      </w:r>
+    </w:p>
+    <w:p>
+      <w:pPr>
+        <w:pStyle w:val="Normal"/>
+        <w:rPr>
+          <w:sz w:val="26"/>
+          <w:szCs w:val="26"/>
+        </w:rPr>
+      </w:pPr>
+      <w:r>
+        <w:rPr>
+          <w:sz w:val="26"/>
+          <w:szCs w:val="26"/>
+        </w:rPr>
+        <w:t xml:space="preserve">On training the model for each of these learning rates we get the following outputs </w:t>
+      </w:r>
+    </w:p>
+    <w:p>
+      <w:pPr>
+        <w:pStyle w:val="Normal"/>
+        <w:rPr>
+          <w:sz w:val="26"/>
+          <w:szCs w:val="26"/>
+        </w:rPr>
+      </w:pPr>
+      <w:r>
+        <w:rPr>
+          <w:sz w:val="26"/>
+          <w:szCs w:val="26"/>
+        </w:rPr>
+        <w:drawing>
+          <wp:anchor behindDoc="0" distT="0" distB="0" distL="0" distR="0" simplePos="0" locked="0" layoutInCell="1" allowOverlap="1" relativeHeight="7">
+            <wp:simplePos x="0" y="0"/>
+            <wp:positionH relativeFrom="column">
+              <wp:posOffset>27940</wp:posOffset>
+            </wp:positionH>
+            <wp:positionV relativeFrom="paragraph">
+              <wp:posOffset>85725</wp:posOffset>
+            </wp:positionV>
+            <wp:extent cx="2639060" cy="2242820"/>
+            <wp:effectExtent l="0" t="0" r="0" b="0"/>
+            <wp:wrapSquare wrapText="largest"/>
+            <wp:docPr id="6" name="Image6" descr=""/>
+            <wp:cNvGraphicFramePr>
+              <a:graphicFrameLocks xmlns:a="http://schemas.openxmlformats.org/drawingml/2006/main" noChangeAspect="1"/>
+            </wp:cNvGraphicFramePr>
+            <a:graphic xmlns:a="http://schemas.openxmlformats.org/drawingml/2006/main">
+              <a:graphicData uri="http://schemas.openxmlformats.org/drawingml/2006/picture">
+                <pic:pic xmlns:pic="http://schemas.openxmlformats.org/drawingml/2006/picture">
+                  <pic:nvPicPr>
+                    <pic:cNvPr id="6" name="Image6" descr=""/>
+                    <pic:cNvPicPr>
+                      <a:picLocks noChangeAspect="1" noChangeArrowheads="1"/>
+                    </pic:cNvPicPr>
+                  </pic:nvPicPr>
+                  <pic:blipFill>
+                    <a:blip r:embed="rId7"/>
+                    <a:stretch>
+                      <a:fillRect/>
+                    </a:stretch>
+                  </pic:blipFill>
+                  <pic:spPr bwMode="auto">
+                    <a:xfrm>
+                      <a:off x="0" y="0"/>
+                      <a:ext cx="2639060" cy="2242820"/>
+                    </a:xfrm>
+                    <a:prstGeom prst="rect">
+                      <a:avLst/>
+                    </a:prstGeom>
+                  </pic:spPr>
+                </pic:pic>
+              </a:graphicData>
+            </a:graphic>
+          </wp:anchor>
+        </w:drawing>
+        <w:drawing>
+          <wp:anchor behindDoc="0" distT="0" distB="0" distL="0" distR="0" simplePos="0" locked="0" layoutInCell="1" allowOverlap="1" relativeHeight="8">
+            <wp:simplePos x="0" y="0"/>
+            <wp:positionH relativeFrom="column">
+              <wp:posOffset>3080385</wp:posOffset>
+            </wp:positionH>
+            <wp:positionV relativeFrom="paragraph">
+              <wp:posOffset>66675</wp:posOffset>
+            </wp:positionV>
+            <wp:extent cx="2681605" cy="2279015"/>
+            <wp:effectExtent l="0" t="0" r="0" b="0"/>
+            <wp:wrapSquare wrapText="largest"/>
+            <wp:docPr id="7" name="Image7" descr=""/>
+            <wp:cNvGraphicFramePr>
+              <a:graphicFrameLocks xmlns:a="http://schemas.openxmlformats.org/drawingml/2006/main" noChangeAspect="1"/>
+            </wp:cNvGraphicFramePr>
+            <a:graphic xmlns:a="http://schemas.openxmlformats.org/drawingml/2006/main">
+              <a:graphicData uri="http://schemas.openxmlformats.org/drawingml/2006/picture">
+                <pic:pic xmlns:pic="http://schemas.openxmlformats.org/drawingml/2006/picture">
+                  <pic:nvPicPr>
+                    <pic:cNvPr id="7" name="Image7" descr=""/>
+                    <pic:cNvPicPr>
+                      <a:picLocks noChangeAspect="1" noChangeArrowheads="1"/>
+                    </pic:cNvPicPr>
+                  </pic:nvPicPr>
+                  <pic:blipFill>
+                    <a:blip r:embed="rId8"/>
+                    <a:stretch>
+                      <a:fillRect/>
+                    </a:stretch>
+                  </pic:blipFill>
+                  <pic:spPr bwMode="auto">
+                    <a:xfrm>
+                      <a:off x="0" y="0"/>
+                      <a:ext cx="2681605" cy="2279015"/>
+                    </a:xfrm>
+                    <a:prstGeom prst="rect">
+                      <a:avLst/>
+                    </a:prstGeom>
+                  </pic:spPr>
+                </pic:pic>
+              </a:graphicData>
+            </a:graphic>
+          </wp:anchor>
+        </w:drawing>
+      </w:r>
+    </w:p>
+    <w:p>
+      <w:pPr>
+        <w:pStyle w:val="Normal"/>
+        <w:rPr>
+          <w:sz w:val="26"/>
+          <w:szCs w:val="26"/>
+        </w:rPr>
+      </w:pPr>
+      <w:r>
+        <w:rPr>
+          <w:sz w:val="26"/>
+          <w:szCs w:val="26"/>
+        </w:rPr>
+      </w:r>
+    </w:p>
+    <w:p>
+      <w:pPr>
+        <w:pStyle w:val="Normal"/>
+        <w:rPr>
+          <w:sz w:val="26"/>
+          <w:szCs w:val="26"/>
+        </w:rPr>
+      </w:pPr>
+      <w:r>
+        <w:rPr>
+          <w:sz w:val="26"/>
+          <w:szCs w:val="26"/>
+        </w:rPr>
+      </w:r>
+    </w:p>
+    <w:p>
+      <w:pPr>
+        <w:pStyle w:val="Normal"/>
+        <w:rPr>
+          <w:sz w:val="26"/>
+          <w:szCs w:val="26"/>
+        </w:rPr>
+      </w:pPr>
+      <w:r>
+        <w:rPr>
+          <w:sz w:val="26"/>
+          <w:szCs w:val="26"/>
+        </w:rPr>
+      </w:r>
+    </w:p>
+    <w:p>
+      <w:pPr>
+        <w:pStyle w:val="Normal"/>
+        <w:rPr>
+          <w:sz w:val="26"/>
+          <w:szCs w:val="26"/>
+        </w:rPr>
+      </w:pPr>
+      <w:r>
+        <w:rPr>
+          <w:sz w:val="26"/>
+          <w:szCs w:val="26"/>
+        </w:rPr>
+      </w:r>
+    </w:p>
+    <w:p>
+      <w:pPr>
+        <w:pStyle w:val="Normal"/>
+        <w:rPr>
+          <w:sz w:val="26"/>
+          <w:szCs w:val="26"/>
+        </w:rPr>
+      </w:pPr>
+      <w:r>
+        <w:rPr>
+          <w:sz w:val="26"/>
+          <w:szCs w:val="26"/>
+        </w:rPr>
+      </w:r>
+    </w:p>
+    <w:p>
+      <w:pPr>
+        <w:pStyle w:val="Normal"/>
+        <w:rPr>
+          <w:sz w:val="26"/>
+          <w:szCs w:val="26"/>
+        </w:rPr>
+      </w:pPr>
+      <w:r>
+        <w:rPr>
+          <w:sz w:val="26"/>
+          <w:szCs w:val="26"/>
+        </w:rPr>
+      </w:r>
+    </w:p>
+    <w:p>
+      <w:pPr>
+        <w:pStyle w:val="Normal"/>
+        <w:rPr>
+          <w:sz w:val="26"/>
+          <w:szCs w:val="26"/>
+        </w:rPr>
+      </w:pPr>
+      <w:r>
+        <w:rPr>
+          <w:sz w:val="26"/>
+          <w:szCs w:val="26"/>
+        </w:rPr>
+      </w:r>
+    </w:p>
+    <w:p>
+      <w:pPr>
+        <w:pStyle w:val="Normal"/>
+        <w:rPr>
+          <w:sz w:val="26"/>
+          <w:szCs w:val="26"/>
+        </w:rPr>
+      </w:pPr>
+      <w:r>
+        <w:rPr>
+          <w:sz w:val="26"/>
+          <w:szCs w:val="26"/>
+        </w:rPr>
+      </w:r>
+    </w:p>
+    <w:p>
+      <w:pPr>
+        <w:pStyle w:val="Normal"/>
+        <w:rPr>
+          <w:sz w:val="26"/>
+          <w:szCs w:val="26"/>
+        </w:rPr>
+      </w:pPr>
+      <w:r>
+        <w:rPr>
+          <w:sz w:val="26"/>
+          <w:szCs w:val="26"/>
+        </w:rPr>
+      </w:r>
+    </w:p>
+    <w:p>
+      <w:pPr>
+        <w:pStyle w:val="Normal"/>
+        <w:rPr>
+          <w:sz w:val="26"/>
+          <w:szCs w:val="26"/>
+        </w:rPr>
+      </w:pPr>
+      <w:r>
+        <w:rPr>
+          <w:sz w:val="26"/>
+          <w:szCs w:val="26"/>
+        </w:rPr>
+      </w:r>
+    </w:p>
+    <w:p>
+      <w:pPr>
+        <w:pStyle w:val="Normal"/>
+        <w:rPr>
+          <w:sz w:val="26"/>
+          <w:szCs w:val="26"/>
+        </w:rPr>
+      </w:pPr>
+      <w:r>
+        <w:rPr>
+          <w:sz w:val="26"/>
+          <w:szCs w:val="26"/>
+        </w:rPr>
+      </w:r>
+    </w:p>
+    <w:p>
+      <w:pPr>
+        <w:pStyle w:val="Normal"/>
+        <w:rPr>
+          <w:sz w:val="26"/>
+          <w:szCs w:val="26"/>
+        </w:rPr>
+      </w:pPr>
+      <w:r>
+        <w:rPr>
+          <w:sz w:val="26"/>
+          <w:szCs w:val="26"/>
+        </w:rPr>
+        <w:tab/>
+        <w:tab/>
+        <w:tab/>
+        <w:tab/>
+        <w:t>0.0001</w:t>
+        <w:tab/>
+        <w:tab/>
+        <w:tab/>
+        <w:tab/>
+        <w:tab/>
+        <w:tab/>
+        <w:tab/>
+        <w:tab/>
+        <w:tab/>
+        <w:tab/>
+        <w:tab/>
+        <w:t>0.0005</w:t>
+      </w:r>
+    </w:p>
+    <w:p>
+      <w:pPr>
+        <w:pStyle w:val="Normal"/>
+        <w:rPr>
+          <w:sz w:val="26"/>
+          <w:szCs w:val="26"/>
+        </w:rPr>
+      </w:pPr>
+      <w:r>
+        <w:rPr>
+          <w:sz w:val="26"/>
+          <w:szCs w:val="26"/>
+        </w:rPr>
+        <w:drawing>
+          <wp:anchor behindDoc="0" distT="0" distB="0" distL="0" distR="0" simplePos="0" locked="0" layoutInCell="1" allowOverlap="1" relativeHeight="9">
+            <wp:simplePos x="0" y="0"/>
+            <wp:positionH relativeFrom="column">
+              <wp:posOffset>-26670</wp:posOffset>
+            </wp:positionH>
+            <wp:positionV relativeFrom="paragraph">
+              <wp:posOffset>7620</wp:posOffset>
+            </wp:positionV>
+            <wp:extent cx="2673985" cy="2273300"/>
+            <wp:effectExtent l="0" t="0" r="0" b="0"/>
+            <wp:wrapSquare wrapText="largest"/>
+            <wp:docPr id="8" name="Image8" descr=""/>
+            <wp:cNvGraphicFramePr>
+              <a:graphicFrameLocks xmlns:a="http://schemas.openxmlformats.org/drawingml/2006/main" noChangeAspect="1"/>
+            </wp:cNvGraphicFramePr>
+            <a:graphic xmlns:a="http://schemas.openxmlformats.org/drawingml/2006/main">
+              <a:graphicData uri="http://schemas.openxmlformats.org/drawingml/2006/picture">
+                <pic:pic xmlns:pic="http://schemas.openxmlformats.org/drawingml/2006/picture">
+                  <pic:nvPicPr>
+                    <pic:cNvPr id="8" name="Image8" descr=""/>
+                    <pic:cNvPicPr>
+                      <a:picLocks noChangeAspect="1" noChangeArrowheads="1"/>
+                    </pic:cNvPicPr>
+                  </pic:nvPicPr>
+                  <pic:blipFill>
+                    <a:blip r:embed="rId9"/>
+                    <a:stretch>
+                      <a:fillRect/>
+                    </a:stretch>
+                  </pic:blipFill>
+                  <pic:spPr bwMode="auto">
+                    <a:xfrm>
+                      <a:off x="0" y="0"/>
+                      <a:ext cx="2673985" cy="2273300"/>
+                    </a:xfrm>
+                    <a:prstGeom prst="rect">
+                      <a:avLst/>
+                    </a:prstGeom>
+                  </pic:spPr>
+                </pic:pic>
+              </a:graphicData>
+            </a:graphic>
+          </wp:anchor>
+        </w:drawing>
+        <w:drawing>
+          <wp:anchor behindDoc="0" distT="0" distB="0" distL="0" distR="0" simplePos="0" locked="0" layoutInCell="1" allowOverlap="1" relativeHeight="10">
+            <wp:simplePos x="0" y="0"/>
+            <wp:positionH relativeFrom="column">
+              <wp:posOffset>3034665</wp:posOffset>
+            </wp:positionH>
+            <wp:positionV relativeFrom="paragraph">
+              <wp:posOffset>31115</wp:posOffset>
+            </wp:positionV>
+            <wp:extent cx="2648585" cy="2251075"/>
+            <wp:effectExtent l="0" t="0" r="0" b="0"/>
+            <wp:wrapSquare wrapText="largest"/>
+            <wp:docPr id="9" name="Image9" descr=""/>
+            <wp:cNvGraphicFramePr>
+              <a:graphicFrameLocks xmlns:a="http://schemas.openxmlformats.org/drawingml/2006/main" noChangeAspect="1"/>
+            </wp:cNvGraphicFramePr>
+            <a:graphic xmlns:a="http://schemas.openxmlformats.org/drawingml/2006/main">
+              <a:graphicData uri="http://schemas.openxmlformats.org/drawingml/2006/picture">
+                <pic:pic xmlns:pic="http://schemas.openxmlformats.org/drawingml/2006/picture">
+                  <pic:nvPicPr>
+                    <pic:cNvPr id="9" name="Image9" descr=""/>
+                    <pic:cNvPicPr>
+                      <a:picLocks noChangeAspect="1" noChangeArrowheads="1"/>
+                    </pic:cNvPicPr>
+                  </pic:nvPicPr>
+                  <pic:blipFill>
+                    <a:blip r:embed="rId10"/>
+                    <a:stretch>
+                      <a:fillRect/>
+                    </a:stretch>
+                  </pic:blipFill>
+                  <pic:spPr bwMode="auto">
+                    <a:xfrm>
+                      <a:off x="0" y="0"/>
+                      <a:ext cx="2648585" cy="2251075"/>
+                    </a:xfrm>
+                    <a:prstGeom prst="rect">
+                      <a:avLst/>
+                    </a:prstGeom>
+                  </pic:spPr>
+                </pic:pic>
+              </a:graphicData>
+            </a:graphic>
+          </wp:anchor>
+        </w:drawing>
+      </w:r>
+    </w:p>
+    <w:p>
+      <w:pPr>
+        <w:pStyle w:val="Normal"/>
+        <w:rPr>
+          <w:sz w:val="26"/>
+          <w:szCs w:val="26"/>
+        </w:rPr>
+      </w:pPr>
+      <w:r>
+        <w:rPr>
+          <w:sz w:val="26"/>
+          <w:szCs w:val="26"/>
+        </w:rPr>
+      </w:r>
+    </w:p>
+    <w:p>
+      <w:pPr>
+        <w:pStyle w:val="Normal"/>
+        <w:rPr>
+          <w:sz w:val="26"/>
+          <w:szCs w:val="26"/>
+        </w:rPr>
+      </w:pPr>
+      <w:r>
+        <w:rPr>
+          <w:sz w:val="26"/>
+          <w:szCs w:val="26"/>
+        </w:rPr>
+      </w:r>
+    </w:p>
+    <w:p>
+      <w:pPr>
+        <w:pStyle w:val="Normal"/>
+        <w:rPr>
+          <w:sz w:val="26"/>
+          <w:szCs w:val="26"/>
+        </w:rPr>
+      </w:pPr>
+      <w:r>
+        <w:rPr>
+          <w:sz w:val="26"/>
+          <w:szCs w:val="26"/>
+        </w:rPr>
+      </w:r>
+    </w:p>
+    <w:p>
+      <w:pPr>
+        <w:pStyle w:val="Normal"/>
+        <w:rPr>
+          <w:sz w:val="26"/>
+          <w:szCs w:val="26"/>
+        </w:rPr>
+      </w:pPr>
+      <w:r>
+        <w:rPr>
+          <w:sz w:val="26"/>
+          <w:szCs w:val="26"/>
+        </w:rPr>
+      </w:r>
+    </w:p>
+    <w:p>
+      <w:pPr>
+        <w:pStyle w:val="Normal"/>
+        <w:rPr>
+          <w:sz w:val="26"/>
+          <w:szCs w:val="26"/>
+        </w:rPr>
+      </w:pPr>
+      <w:r>
+        <w:rPr>
+          <w:sz w:val="26"/>
+          <w:szCs w:val="26"/>
+        </w:rPr>
+      </w:r>
+    </w:p>
+    <w:p>
+      <w:pPr>
+        <w:pStyle w:val="Normal"/>
+        <w:rPr>
+          <w:sz w:val="26"/>
+          <w:szCs w:val="26"/>
+        </w:rPr>
+      </w:pPr>
+      <w:r>
+        <w:rPr>
+          <w:sz w:val="26"/>
+          <w:szCs w:val="26"/>
+        </w:rPr>
+      </w:r>
+    </w:p>
+    <w:p>
+      <w:pPr>
+        <w:pStyle w:val="Normal"/>
+        <w:rPr>
+          <w:sz w:val="26"/>
+          <w:szCs w:val="26"/>
+        </w:rPr>
+      </w:pPr>
+      <w:r>
+        <w:rPr>
+          <w:sz w:val="26"/>
+          <w:szCs w:val="26"/>
+        </w:rPr>
+      </w:r>
+    </w:p>
+    <w:p>
+      <w:pPr>
+        <w:pStyle w:val="Normal"/>
+        <w:rPr>
+          <w:sz w:val="26"/>
+          <w:szCs w:val="26"/>
+        </w:rPr>
+      </w:pPr>
+      <w:r>
+        <w:rPr>
+          <w:sz w:val="26"/>
+          <w:szCs w:val="26"/>
+        </w:rPr>
+      </w:r>
+    </w:p>
+    <w:p>
+      <w:pPr>
+        <w:pStyle w:val="Normal"/>
+        <w:rPr>
+          <w:sz w:val="26"/>
+          <w:szCs w:val="26"/>
+        </w:rPr>
+      </w:pPr>
+      <w:r>
+        <w:rPr>
+          <w:sz w:val="26"/>
+          <w:szCs w:val="26"/>
+        </w:rPr>
+      </w:r>
+    </w:p>
+    <w:p>
+      <w:pPr>
+        <w:pStyle w:val="Normal"/>
+        <w:rPr>
+          <w:sz w:val="26"/>
+          <w:szCs w:val="26"/>
+        </w:rPr>
+      </w:pPr>
+      <w:r>
+        <w:rPr>
+          <w:sz w:val="26"/>
+          <w:szCs w:val="26"/>
+        </w:rPr>
+      </w:r>
+    </w:p>
+    <w:p>
+      <w:pPr>
+        <w:pStyle w:val="Normal"/>
+        <w:rPr>
+          <w:sz w:val="26"/>
+          <w:szCs w:val="26"/>
+        </w:rPr>
+      </w:pPr>
+      <w:r>
+        <w:rPr>
+          <w:sz w:val="26"/>
+          <w:szCs w:val="26"/>
+        </w:rPr>
+      </w:r>
+    </w:p>
+    <w:p>
+      <w:pPr>
+        <w:pStyle w:val="Normal"/>
+        <w:rPr>
+          <w:sz w:val="26"/>
+          <w:szCs w:val="26"/>
+        </w:rPr>
+      </w:pPr>
+      <w:r>
+        <w:rPr>
+          <w:sz w:val="26"/>
+          <w:szCs w:val="26"/>
+        </w:rPr>
+        <w:tab/>
+        <w:tab/>
+        <w:tab/>
+        <w:tab/>
+      </w:r>
+      <w:r>
+        <w:rPr>
+          <w:sz w:val="26"/>
+          <w:szCs w:val="26"/>
+        </w:rPr>
+        <w:t>0.001</w:t>
+        <w:tab/>
+        <w:tab/>
+        <w:tab/>
+        <w:tab/>
+        <w:tab/>
+        <w:tab/>
+        <w:tab/>
+        <w:tab/>
+        <w:tab/>
+        <w:tab/>
+        <w:tab/>
+        <w:t>0.005</w:t>
+      </w:r>
+    </w:p>
+    <w:p>
+      <w:pPr>
+        <w:pStyle w:val="Normal"/>
+        <w:rPr>
+          <w:sz w:val="26"/>
+          <w:szCs w:val="26"/>
+        </w:rPr>
+      </w:pPr>
+      <w:r>
+        <w:rPr>
+          <w:sz w:val="26"/>
+          <w:szCs w:val="26"/>
+        </w:rPr>
+        <w:drawing>
+          <wp:anchor behindDoc="0" distT="0" distB="0" distL="0" distR="0" simplePos="0" locked="0" layoutInCell="1" allowOverlap="1" relativeHeight="11">
+            <wp:simplePos x="0" y="0"/>
+            <wp:positionH relativeFrom="column">
+              <wp:posOffset>-172085</wp:posOffset>
+            </wp:positionH>
+            <wp:positionV relativeFrom="paragraph">
+              <wp:posOffset>111125</wp:posOffset>
+            </wp:positionV>
+            <wp:extent cx="2704465" cy="2298700"/>
+            <wp:effectExtent l="0" t="0" r="0" b="0"/>
+            <wp:wrapSquare wrapText="largest"/>
+            <wp:docPr id="10" name="Image10" descr=""/>
+            <wp:cNvGraphicFramePr>
+              <a:graphicFrameLocks xmlns:a="http://schemas.openxmlformats.org/drawingml/2006/main" noChangeAspect="1"/>
+            </wp:cNvGraphicFramePr>
+            <a:graphic xmlns:a="http://schemas.openxmlformats.org/drawingml/2006/main">
+              <a:graphicData uri="http://schemas.openxmlformats.org/drawingml/2006/picture">
+                <pic:pic xmlns:pic="http://schemas.openxmlformats.org/drawingml/2006/picture">
+                  <pic:nvPicPr>
+                    <pic:cNvPr id="10" name="Image10" descr=""/>
+                    <pic:cNvPicPr>
+                      <a:picLocks noChangeAspect="1" noChangeArrowheads="1"/>
+                    </pic:cNvPicPr>
+                  </pic:nvPicPr>
+                  <pic:blipFill>
+                    <a:blip r:embed="rId11"/>
+                    <a:stretch>
+                      <a:fillRect/>
+                    </a:stretch>
+                  </pic:blipFill>
+                  <pic:spPr bwMode="auto">
+                    <a:xfrm>
+                      <a:off x="0" y="0"/>
+                      <a:ext cx="2704465" cy="2298700"/>
+                    </a:xfrm>
+                    <a:prstGeom prst="rect">
+                      <a:avLst/>
+                    </a:prstGeom>
+                  </pic:spPr>
+                </pic:pic>
+              </a:graphicData>
+            </a:graphic>
+          </wp:anchor>
+        </w:drawing>
+        <w:drawing>
+          <wp:anchor behindDoc="0" distT="0" distB="0" distL="0" distR="0" simplePos="0" locked="0" layoutInCell="1" allowOverlap="1" relativeHeight="12">
+            <wp:simplePos x="0" y="0"/>
+            <wp:positionH relativeFrom="column">
+              <wp:posOffset>3180080</wp:posOffset>
+            </wp:positionH>
+            <wp:positionV relativeFrom="paragraph">
+              <wp:posOffset>93345</wp:posOffset>
+            </wp:positionV>
+            <wp:extent cx="2655570" cy="2256790"/>
+            <wp:effectExtent l="0" t="0" r="0" b="0"/>
+            <wp:wrapSquare wrapText="largest"/>
+            <wp:docPr id="11" name="Image11" descr=""/>
+            <wp:cNvGraphicFramePr>
+              <a:graphicFrameLocks xmlns:a="http://schemas.openxmlformats.org/drawingml/2006/main" noChangeAspect="1"/>
+            </wp:cNvGraphicFramePr>
+            <a:graphic xmlns:a="http://schemas.openxmlformats.org/drawingml/2006/main">
+              <a:graphicData uri="http://schemas.openxmlformats.org/drawingml/2006/picture">
+                <pic:pic xmlns:pic="http://schemas.openxmlformats.org/drawingml/2006/picture">
+                  <pic:nvPicPr>
+                    <pic:cNvPr id="11" name="Image11" descr=""/>
+                    <pic:cNvPicPr>
+                      <a:picLocks noChangeAspect="1" noChangeArrowheads="1"/>
+                    </pic:cNvPicPr>
+                  </pic:nvPicPr>
+                  <pic:blipFill>
+                    <a:blip r:embed="rId12"/>
+                    <a:stretch>
+                      <a:fillRect/>
+                    </a:stretch>
+                  </pic:blipFill>
+                  <pic:spPr bwMode="auto">
+                    <a:xfrm>
+                      <a:off x="0" y="0"/>
+                      <a:ext cx="2655570" cy="2256790"/>
+                    </a:xfrm>
+                    <a:prstGeom prst="rect">
+                      <a:avLst/>
+                    </a:prstGeom>
+                  </pic:spPr>
+                </pic:pic>
+              </a:graphicData>
+            </a:graphic>
+          </wp:anchor>
+        </w:drawing>
+      </w:r>
+    </w:p>
+    <w:p>
+      <w:pPr>
+        <w:pStyle w:val="Normal"/>
+        <w:rPr>
+          <w:sz w:val="26"/>
+          <w:szCs w:val="26"/>
+        </w:rPr>
+      </w:pPr>
+      <w:r>
+        <w:rPr>
+          <w:sz w:val="26"/>
+          <w:szCs w:val="26"/>
+        </w:rPr>
+      </w:r>
+    </w:p>
+    <w:p>
+      <w:pPr>
+        <w:pStyle w:val="Normal"/>
+        <w:rPr>
+          <w:sz w:val="26"/>
+          <w:szCs w:val="26"/>
+        </w:rPr>
+      </w:pPr>
+      <w:r>
+        <w:rPr>
+          <w:sz w:val="26"/>
+          <w:szCs w:val="26"/>
+        </w:rPr>
+      </w:r>
+    </w:p>
+    <w:p>
+      <w:pPr>
+        <w:pStyle w:val="Normal"/>
+        <w:rPr>
+          <w:sz w:val="26"/>
+          <w:szCs w:val="26"/>
+        </w:rPr>
+      </w:pPr>
+      <w:r>
+        <w:rPr>
+          <w:sz w:val="26"/>
+          <w:szCs w:val="26"/>
+        </w:rPr>
+      </w:r>
+    </w:p>
+    <w:p>
+      <w:pPr>
+        <w:pStyle w:val="Normal"/>
+        <w:rPr>
+          <w:sz w:val="26"/>
+          <w:szCs w:val="26"/>
+        </w:rPr>
+      </w:pPr>
+      <w:r>
+        <w:rPr>
+          <w:sz w:val="26"/>
+          <w:szCs w:val="26"/>
+        </w:rPr>
+      </w:r>
+    </w:p>
+    <w:p>
+      <w:pPr>
+        <w:pStyle w:val="Normal"/>
+        <w:rPr>
+          <w:sz w:val="26"/>
+          <w:szCs w:val="26"/>
+        </w:rPr>
+      </w:pPr>
+      <w:r>
+        <w:rPr>
+          <w:sz w:val="26"/>
+          <w:szCs w:val="26"/>
+        </w:rPr>
+      </w:r>
+    </w:p>
+    <w:p>
+      <w:pPr>
+        <w:pStyle w:val="Normal"/>
+        <w:rPr>
+          <w:sz w:val="26"/>
+          <w:szCs w:val="26"/>
+        </w:rPr>
+      </w:pPr>
+      <w:r>
+        <w:rPr>
+          <w:sz w:val="26"/>
+          <w:szCs w:val="26"/>
+        </w:rPr>
+      </w:r>
+    </w:p>
+    <w:p>
+      <w:pPr>
+        <w:pStyle w:val="Normal"/>
+        <w:rPr>
+          <w:sz w:val="26"/>
+          <w:szCs w:val="26"/>
+        </w:rPr>
+      </w:pPr>
+      <w:r>
+        <w:rPr>
+          <w:sz w:val="26"/>
+          <w:szCs w:val="26"/>
+        </w:rPr>
+      </w:r>
+    </w:p>
+    <w:p>
+      <w:pPr>
+        <w:pStyle w:val="Normal"/>
+        <w:rPr>
+          <w:sz w:val="26"/>
+          <w:szCs w:val="26"/>
+        </w:rPr>
+      </w:pPr>
+      <w:r>
+        <w:rPr>
+          <w:sz w:val="26"/>
+          <w:szCs w:val="26"/>
+        </w:rPr>
+      </w:r>
+    </w:p>
+    <w:p>
+      <w:pPr>
+        <w:pStyle w:val="Normal"/>
+        <w:rPr>
+          <w:sz w:val="26"/>
+          <w:szCs w:val="26"/>
+        </w:rPr>
+      </w:pPr>
+      <w:r>
+        <w:rPr>
+          <w:sz w:val="26"/>
+          <w:szCs w:val="26"/>
+        </w:rPr>
+      </w:r>
+    </w:p>
+    <w:p>
+      <w:pPr>
+        <w:pStyle w:val="Normal"/>
+        <w:rPr>
+          <w:sz w:val="26"/>
+          <w:szCs w:val="26"/>
+        </w:rPr>
+      </w:pPr>
+      <w:r>
+        <w:rPr>
+          <w:sz w:val="26"/>
+          <w:szCs w:val="26"/>
+        </w:rPr>
+      </w:r>
+    </w:p>
+    <w:p>
+      <w:pPr>
+        <w:pStyle w:val="Normal"/>
+        <w:rPr>
+          <w:sz w:val="26"/>
+          <w:szCs w:val="26"/>
+        </w:rPr>
+      </w:pPr>
+      <w:r>
+        <w:rPr>
+          <w:sz w:val="26"/>
+          <w:szCs w:val="26"/>
+        </w:rPr>
+      </w:r>
+    </w:p>
+    <w:p>
+      <w:pPr>
+        <w:pStyle w:val="Normal"/>
+        <w:rPr>
+          <w:sz w:val="26"/>
+          <w:szCs w:val="26"/>
+        </w:rPr>
+      </w:pPr>
+      <w:r>
+        <w:rPr>
+          <w:sz w:val="26"/>
+          <w:szCs w:val="26"/>
+        </w:rPr>
+      </w:r>
+    </w:p>
+    <w:p>
+      <w:pPr>
+        <w:pStyle w:val="Normal"/>
+        <w:rPr>
+          <w:sz w:val="26"/>
+          <w:szCs w:val="26"/>
+        </w:rPr>
+      </w:pPr>
+      <w:r>
+        <w:rPr>
+          <w:sz w:val="26"/>
+          <w:szCs w:val="26"/>
+        </w:rPr>
+        <w:tab/>
+        <w:tab/>
+        <w:tab/>
+        <w:tab/>
+      </w:r>
+      <w:r>
+        <w:rPr>
+          <w:sz w:val="26"/>
+          <w:szCs w:val="26"/>
+        </w:rPr>
+        <w:t>0.01</w:t>
+        <w:tab/>
+        <w:tab/>
+        <w:tab/>
+        <w:tab/>
+        <w:tab/>
+        <w:tab/>
+        <w:tab/>
+        <w:tab/>
+        <w:tab/>
+        <w:tab/>
+        <w:tab/>
+        <w:t>0.05</w:t>
+      </w:r>
+    </w:p>
+    <w:p>
+      <w:pPr>
+        <w:pStyle w:val="Normal"/>
+        <w:rPr>
+          <w:sz w:val="26"/>
+          <w:szCs w:val="26"/>
+        </w:rPr>
+      </w:pPr>
+      <w:r>
+        <w:rPr>
+          <w:sz w:val="26"/>
+          <w:szCs w:val="26"/>
+        </w:rPr>
+        <w:drawing>
+          <wp:anchor behindDoc="0" distT="0" distB="0" distL="0" distR="0" simplePos="0" locked="0" layoutInCell="1" allowOverlap="1" relativeHeight="13">
+            <wp:simplePos x="0" y="0"/>
+            <wp:positionH relativeFrom="column">
+              <wp:posOffset>-73025</wp:posOffset>
+            </wp:positionH>
+            <wp:positionV relativeFrom="paragraph">
+              <wp:posOffset>154305</wp:posOffset>
+            </wp:positionV>
+            <wp:extent cx="2358390" cy="2004695"/>
+            <wp:effectExtent l="0" t="0" r="0" b="0"/>
+            <wp:wrapSquare wrapText="largest"/>
+            <wp:docPr id="12" name="Image12" descr=""/>
+            <wp:cNvGraphicFramePr>
+              <a:graphicFrameLocks xmlns:a="http://schemas.openxmlformats.org/drawingml/2006/main" noChangeAspect="1"/>
+            </wp:cNvGraphicFramePr>
+            <a:graphic xmlns:a="http://schemas.openxmlformats.org/drawingml/2006/main">
+              <a:graphicData uri="http://schemas.openxmlformats.org/drawingml/2006/picture">
+                <pic:pic xmlns:pic="http://schemas.openxmlformats.org/drawingml/2006/picture">
+                  <pic:nvPicPr>
+                    <pic:cNvPr id="12" name="Image12" descr=""/>
+                    <pic:cNvPicPr>
+                      <a:picLocks noChangeAspect="1" noChangeArrowheads="1"/>
+                    </pic:cNvPicPr>
+                  </pic:nvPicPr>
+                  <pic:blipFill>
+                    <a:blip r:embed="rId13"/>
+                    <a:stretch>
+                      <a:fillRect/>
+                    </a:stretch>
+                  </pic:blipFill>
+                  <pic:spPr bwMode="auto">
+                    <a:xfrm>
+                      <a:off x="0" y="0"/>
+                      <a:ext cx="2358390" cy="2004695"/>
+                    </a:xfrm>
+                    <a:prstGeom prst="rect">
+                      <a:avLst/>
+                    </a:prstGeom>
+                  </pic:spPr>
+                </pic:pic>
+              </a:graphicData>
+            </a:graphic>
+          </wp:anchor>
+        </w:drawing>
+        <w:drawing>
+          <wp:anchor behindDoc="0" distT="0" distB="0" distL="0" distR="0" simplePos="0" locked="0" layoutInCell="1" allowOverlap="1" relativeHeight="14">
+            <wp:simplePos x="0" y="0"/>
+            <wp:positionH relativeFrom="column">
+              <wp:posOffset>3314700</wp:posOffset>
+            </wp:positionH>
+            <wp:positionV relativeFrom="paragraph">
+              <wp:posOffset>156210</wp:posOffset>
+            </wp:positionV>
+            <wp:extent cx="2416175" cy="2054225"/>
+            <wp:effectExtent l="0" t="0" r="0" b="0"/>
+            <wp:wrapSquare wrapText="largest"/>
+            <wp:docPr id="13" name="Image13" descr=""/>
+            <wp:cNvGraphicFramePr>
+              <a:graphicFrameLocks xmlns:a="http://schemas.openxmlformats.org/drawingml/2006/main" noChangeAspect="1"/>
+            </wp:cNvGraphicFramePr>
+            <a:graphic xmlns:a="http://schemas.openxmlformats.org/drawingml/2006/main">
+              <a:graphicData uri="http://schemas.openxmlformats.org/drawingml/2006/picture">
+                <pic:pic xmlns:pic="http://schemas.openxmlformats.org/drawingml/2006/picture">
+                  <pic:nvPicPr>
+                    <pic:cNvPr id="13" name="Image13" descr=""/>
+                    <pic:cNvPicPr>
+                      <a:picLocks noChangeAspect="1" noChangeArrowheads="1"/>
+                    </pic:cNvPicPr>
+                  </pic:nvPicPr>
+                  <pic:blipFill>
+                    <a:blip r:embed="rId14"/>
+                    <a:stretch>
+                      <a:fillRect/>
+                    </a:stretch>
+                  </pic:blipFill>
+                  <pic:spPr bwMode="auto">
+                    <a:xfrm>
+                      <a:off x="0" y="0"/>
+                      <a:ext cx="2416175" cy="2054225"/>
+                    </a:xfrm>
+                    <a:prstGeom prst="rect">
+                      <a:avLst/>
+                    </a:prstGeom>
+                  </pic:spPr>
+                </pic:pic>
+              </a:graphicData>
+            </a:graphic>
+          </wp:anchor>
+        </w:drawing>
+      </w:r>
+    </w:p>
+    <w:p>
+      <w:pPr>
+        <w:pStyle w:val="Normal"/>
+        <w:rPr>
+          <w:sz w:val="26"/>
+          <w:szCs w:val="26"/>
+        </w:rPr>
+      </w:pPr>
+      <w:r>
+        <w:rPr>
+          <w:sz w:val="26"/>
+          <w:szCs w:val="26"/>
+        </w:rPr>
+      </w:r>
+    </w:p>
+    <w:p>
+      <w:pPr>
+        <w:pStyle w:val="Normal"/>
+        <w:rPr>
+          <w:sz w:val="26"/>
+          <w:szCs w:val="26"/>
+        </w:rPr>
+      </w:pPr>
+      <w:r>
+        <w:rPr>
+          <w:sz w:val="26"/>
+          <w:szCs w:val="26"/>
+        </w:rPr>
+      </w:r>
+    </w:p>
+    <w:p>
+      <w:pPr>
+        <w:pStyle w:val="Normal"/>
+        <w:rPr>
+          <w:sz w:val="26"/>
+          <w:szCs w:val="26"/>
+        </w:rPr>
+      </w:pPr>
+      <w:r>
+        <w:rPr>
+          <w:sz w:val="26"/>
+          <w:szCs w:val="26"/>
+        </w:rPr>
+      </w:r>
+    </w:p>
+    <w:p>
+      <w:pPr>
+        <w:pStyle w:val="Normal"/>
+        <w:rPr>
+          <w:sz w:val="26"/>
+          <w:szCs w:val="26"/>
+        </w:rPr>
+      </w:pPr>
+      <w:r>
+        <w:rPr>
+          <w:sz w:val="26"/>
+          <w:szCs w:val="26"/>
+        </w:rPr>
+      </w:r>
+    </w:p>
+    <w:p>
+      <w:pPr>
+        <w:pStyle w:val="Normal"/>
+        <w:rPr>
+          <w:sz w:val="26"/>
+          <w:szCs w:val="26"/>
+        </w:rPr>
+      </w:pPr>
+      <w:r>
+        <w:rPr>
+          <w:sz w:val="26"/>
+          <w:szCs w:val="26"/>
+        </w:rPr>
+      </w:r>
+    </w:p>
+    <w:p>
+      <w:pPr>
+        <w:pStyle w:val="Normal"/>
+        <w:rPr>
+          <w:sz w:val="26"/>
+          <w:szCs w:val="26"/>
+        </w:rPr>
+      </w:pPr>
+      <w:r>
+        <w:rPr>
+          <w:sz w:val="26"/>
+          <w:szCs w:val="26"/>
+        </w:rPr>
+      </w:r>
+    </w:p>
+    <w:p>
+      <w:pPr>
+        <w:pStyle w:val="Normal"/>
+        <w:rPr>
+          <w:sz w:val="26"/>
+          <w:szCs w:val="26"/>
+        </w:rPr>
+      </w:pPr>
+      <w:r>
+        <w:rPr>
+          <w:sz w:val="26"/>
+          <w:szCs w:val="26"/>
+        </w:rPr>
+      </w:r>
+    </w:p>
+    <w:p>
+      <w:pPr>
+        <w:pStyle w:val="Normal"/>
+        <w:rPr>
+          <w:sz w:val="26"/>
+          <w:szCs w:val="26"/>
+        </w:rPr>
+      </w:pPr>
+      <w:r>
+        <w:rPr>
+          <w:sz w:val="26"/>
+          <w:szCs w:val="26"/>
+        </w:rPr>
+      </w:r>
+    </w:p>
+    <w:p>
+      <w:pPr>
+        <w:pStyle w:val="Normal"/>
+        <w:rPr>
+          <w:sz w:val="26"/>
+          <w:szCs w:val="26"/>
+        </w:rPr>
+      </w:pPr>
+      <w:r>
+        <w:rPr>
+          <w:sz w:val="26"/>
+          <w:szCs w:val="26"/>
+        </w:rPr>
+      </w:r>
+    </w:p>
+    <w:p>
+      <w:pPr>
+        <w:pStyle w:val="Normal"/>
+        <w:rPr>
+          <w:sz w:val="26"/>
+          <w:szCs w:val="26"/>
+        </w:rPr>
+      </w:pPr>
+      <w:r>
+        <w:rPr>
+          <w:sz w:val="26"/>
+          <w:szCs w:val="26"/>
+        </w:rPr>
+      </w:r>
+    </w:p>
+    <w:p>
+      <w:pPr>
+        <w:pStyle w:val="Normal"/>
+        <w:rPr>
+          <w:sz w:val="26"/>
+          <w:szCs w:val="26"/>
+        </w:rPr>
+      </w:pPr>
+      <w:r>
+        <w:rPr>
+          <w:sz w:val="26"/>
+          <w:szCs w:val="26"/>
+        </w:rPr>
+      </w:r>
+    </w:p>
+    <w:p>
+      <w:pPr>
+        <w:pStyle w:val="Normal"/>
+        <w:rPr>
+          <w:sz w:val="26"/>
+          <w:szCs w:val="26"/>
+        </w:rPr>
+      </w:pPr>
+      <w:r>
+        <w:rPr>
+          <w:sz w:val="26"/>
+          <w:szCs w:val="26"/>
+        </w:rPr>
+        <w:tab/>
+        <w:tab/>
+        <w:tab/>
+        <w:tab/>
+        <w:t>0.1</w:t>
+        <w:tab/>
+        <w:tab/>
+        <w:tab/>
+        <w:tab/>
+        <w:tab/>
+        <w:tab/>
+        <w:tab/>
+        <w:tab/>
+        <w:tab/>
+        <w:tab/>
+        <w:tab/>
+        <w:tab/>
+        <w:tab/>
+        <w:t>1</w:t>
+      </w:r>
+    </w:p>
+    <w:p>
+      <w:pPr>
+        <w:pStyle w:val="Normal"/>
+        <w:rPr>
+          <w:sz w:val="26"/>
+          <w:szCs w:val="26"/>
+        </w:rPr>
+      </w:pPr>
+      <w:r>
+        <w:rPr>
+          <w:sz w:val="26"/>
+          <w:szCs w:val="26"/>
+        </w:rPr>
+      </w:r>
+    </w:p>
+    <w:p>
+      <w:pPr>
+        <w:pStyle w:val="Normal"/>
+        <w:rPr>
+          <w:sz w:val="26"/>
+          <w:szCs w:val="26"/>
+        </w:rPr>
+      </w:pPr>
+      <w:r>
+        <w:rPr>
+          <w:sz w:val="26"/>
+          <w:szCs w:val="26"/>
+        </w:rPr>
+        <w:t>We can see that for the values 0.05, 0.1 and 1 GD has diverged. Hence we can immediately eliminate them.</w:t>
+      </w:r>
+    </w:p>
+    <w:p>
+      <w:pPr>
+        <w:pStyle w:val="Normal"/>
+        <w:rPr>
+          <w:sz w:val="26"/>
+          <w:szCs w:val="26"/>
+        </w:rPr>
+      </w:pPr>
+      <w:r>
+        <w:rPr>
+          <w:sz w:val="26"/>
+          <w:szCs w:val="26"/>
+        </w:rPr>
+        <w:t xml:space="preserve"> </w:t>
+      </w:r>
+      <w:r>
+        <w:rPr>
+          <w:sz w:val="26"/>
+          <w:szCs w:val="26"/>
+        </w:rPr>
+        <w:t xml:space="preserve">The costs for each of these learning rates is as follows </w:t>
+      </w:r>
+    </w:p>
+    <w:p>
+      <w:pPr>
+        <w:pStyle w:val="Normal"/>
+        <w:rPr>
+          <w:sz w:val="26"/>
+          <w:szCs w:val="26"/>
+        </w:rPr>
+      </w:pPr>
+      <w:r>
+        <w:rPr>
+          <w:sz w:val="26"/>
+          <w:szCs w:val="26"/>
+        </w:rPr>
+        <w:drawing>
+          <wp:anchor behindDoc="0" distT="0" distB="0" distL="0" distR="0" simplePos="0" locked="0" layoutInCell="1" allowOverlap="1" relativeHeight="15">
+            <wp:simplePos x="0" y="0"/>
+            <wp:positionH relativeFrom="column">
+              <wp:posOffset>1108710</wp:posOffset>
+            </wp:positionH>
+            <wp:positionV relativeFrom="paragraph">
+              <wp:posOffset>93345</wp:posOffset>
+            </wp:positionV>
+            <wp:extent cx="3057525" cy="2599055"/>
+            <wp:effectExtent l="0" t="0" r="0" b="0"/>
+            <wp:wrapSquare wrapText="largest"/>
+            <wp:docPr id="14" name="Image14" descr=""/>
+            <wp:cNvGraphicFramePr>
+              <a:graphicFrameLocks xmlns:a="http://schemas.openxmlformats.org/drawingml/2006/main" noChangeAspect="1"/>
+            </wp:cNvGraphicFramePr>
+            <a:graphic xmlns:a="http://schemas.openxmlformats.org/drawingml/2006/main">
+              <a:graphicData uri="http://schemas.openxmlformats.org/drawingml/2006/picture">
+                <pic:pic xmlns:pic="http://schemas.openxmlformats.org/drawingml/2006/picture">
+                  <pic:nvPicPr>
+                    <pic:cNvPr id="14" name="Image14" descr=""/>
+                    <pic:cNvPicPr>
+                      <a:picLocks noChangeAspect="1" noChangeArrowheads="1"/>
+                    </pic:cNvPicPr>
+                  </pic:nvPicPr>
+                  <pic:blipFill>
+                    <a:blip r:embed="rId15"/>
+                    <a:stretch>
+                      <a:fillRect/>
+                    </a:stretch>
+                  </pic:blipFill>
+                  <pic:spPr bwMode="auto">
+                    <a:xfrm>
+                      <a:off x="0" y="0"/>
+                      <a:ext cx="3057525" cy="2599055"/>
+                    </a:xfrm>
+                    <a:prstGeom prst="rect">
+                      <a:avLst/>
+                    </a:prstGeom>
+                  </pic:spPr>
+                </pic:pic>
+              </a:graphicData>
+            </a:graphic>
+          </wp:anchor>
+        </w:drawing>
+      </w:r>
+    </w:p>
+    <w:p>
+      <w:pPr>
+        <w:pStyle w:val="Normal"/>
+        <w:rPr>
+          <w:sz w:val="26"/>
+          <w:szCs w:val="26"/>
+        </w:rPr>
+      </w:pPr>
+      <w:r>
+        <w:rPr>
+          <w:sz w:val="26"/>
+          <w:szCs w:val="26"/>
+        </w:rPr>
+      </w:r>
+    </w:p>
+    <w:p>
+      <w:pPr>
+        <w:pStyle w:val="Normal"/>
+        <w:rPr>
+          <w:sz w:val="26"/>
+          <w:szCs w:val="26"/>
+        </w:rPr>
+      </w:pPr>
+      <w:r>
+        <w:rPr>
+          <w:sz w:val="26"/>
+          <w:szCs w:val="26"/>
+        </w:rPr>
+      </w:r>
+    </w:p>
+    <w:p>
+      <w:pPr>
+        <w:pStyle w:val="Normal"/>
+        <w:rPr>
+          <w:sz w:val="26"/>
+          <w:szCs w:val="26"/>
+        </w:rPr>
+      </w:pPr>
+      <w:r>
+        <w:rPr>
+          <w:sz w:val="26"/>
+          <w:szCs w:val="26"/>
+        </w:rPr>
+      </w:r>
+    </w:p>
+    <w:p>
+      <w:pPr>
+        <w:pStyle w:val="Normal"/>
+        <w:rPr>
+          <w:sz w:val="26"/>
+          <w:szCs w:val="26"/>
+        </w:rPr>
+      </w:pPr>
+      <w:r>
+        <w:rPr>
+          <w:sz w:val="26"/>
+          <w:szCs w:val="26"/>
+        </w:rPr>
+      </w:r>
+    </w:p>
+    <w:p>
+      <w:pPr>
+        <w:pStyle w:val="Normal"/>
+        <w:rPr>
+          <w:sz w:val="26"/>
+          <w:szCs w:val="26"/>
+        </w:rPr>
+      </w:pPr>
+      <w:r>
+        <w:rPr>
+          <w:sz w:val="26"/>
+          <w:szCs w:val="26"/>
+        </w:rPr>
+      </w:r>
+    </w:p>
+    <w:p>
+      <w:pPr>
+        <w:pStyle w:val="Normal"/>
+        <w:rPr>
+          <w:sz w:val="26"/>
+          <w:szCs w:val="26"/>
+        </w:rPr>
+      </w:pPr>
+      <w:r>
+        <w:rPr>
+          <w:sz w:val="26"/>
+          <w:szCs w:val="26"/>
+        </w:rPr>
+      </w:r>
+    </w:p>
+    <w:p>
+      <w:pPr>
+        <w:pStyle w:val="Normal"/>
+        <w:rPr>
+          <w:sz w:val="26"/>
+          <w:szCs w:val="26"/>
+        </w:rPr>
+      </w:pPr>
+      <w:r>
+        <w:rPr>
+          <w:sz w:val="26"/>
+          <w:szCs w:val="26"/>
+        </w:rPr>
+      </w:r>
+    </w:p>
+    <w:p>
+      <w:pPr>
+        <w:pStyle w:val="Normal"/>
+        <w:rPr>
+          <w:sz w:val="26"/>
+          <w:szCs w:val="26"/>
+        </w:rPr>
+      </w:pPr>
+      <w:r>
+        <w:rPr>
+          <w:sz w:val="26"/>
+          <w:szCs w:val="26"/>
+        </w:rPr>
+      </w:r>
+    </w:p>
+    <w:p>
+      <w:pPr>
+        <w:pStyle w:val="Normal"/>
+        <w:rPr>
+          <w:sz w:val="26"/>
+          <w:szCs w:val="26"/>
+        </w:rPr>
+      </w:pPr>
+      <w:r>
+        <w:rPr>
+          <w:sz w:val="26"/>
+          <w:szCs w:val="26"/>
+        </w:rPr>
+      </w:r>
+    </w:p>
+    <w:p>
+      <w:pPr>
+        <w:pStyle w:val="Normal"/>
+        <w:rPr>
+          <w:sz w:val="26"/>
+          <w:szCs w:val="26"/>
+        </w:rPr>
+      </w:pPr>
+      <w:r>
+        <w:rPr>
+          <w:sz w:val="26"/>
+          <w:szCs w:val="26"/>
+        </w:rPr>
+      </w:r>
+    </w:p>
+    <w:p>
+      <w:pPr>
+        <w:pStyle w:val="Normal"/>
+        <w:rPr>
+          <w:sz w:val="26"/>
+          <w:szCs w:val="26"/>
+        </w:rPr>
+      </w:pPr>
+      <w:r>
+        <w:rPr>
+          <w:sz w:val="26"/>
+          <w:szCs w:val="26"/>
+        </w:rPr>
+      </w:r>
+    </w:p>
+    <w:p>
+      <w:pPr>
+        <w:pStyle w:val="Normal"/>
+        <w:rPr>
+          <w:sz w:val="26"/>
+          <w:szCs w:val="26"/>
+        </w:rPr>
+      </w:pPr>
+      <w:r>
+        <w:rPr>
+          <w:sz w:val="26"/>
+          <w:szCs w:val="26"/>
+        </w:rPr>
+      </w:r>
+    </w:p>
+    <w:p>
+      <w:pPr>
+        <w:pStyle w:val="Normal"/>
+        <w:rPr>
+          <w:sz w:val="26"/>
+          <w:szCs w:val="26"/>
+        </w:rPr>
+      </w:pPr>
+      <w:r>
+        <w:rPr>
+          <w:sz w:val="26"/>
+          <w:szCs w:val="26"/>
+        </w:rPr>
+      </w:r>
+    </w:p>
+    <w:p>
+      <w:pPr>
+        <w:pStyle w:val="Normal"/>
+        <w:rPr>
+          <w:sz w:val="26"/>
+          <w:szCs w:val="26"/>
+        </w:rPr>
+      </w:pPr>
+      <w:r>
+        <w:rPr>
+          <w:sz w:val="26"/>
+          <w:szCs w:val="26"/>
+        </w:rPr>
+        <w:t>Hence from the graph we can conclude that the learning rate of 0.001 is the best learning rate out of the given rates.</w:t>
+      </w:r>
+    </w:p>
+    <w:p>
+      <w:pPr>
+        <w:pStyle w:val="Heading1"/>
+        <w:rPr>
+          <w:sz w:val="28"/>
+          <w:szCs w:val="28"/>
+        </w:rPr>
+      </w:pPr>
+      <w:r>
+        <w:rPr>
+          <w:sz w:val="28"/>
+          <w:szCs w:val="28"/>
+        </w:rPr>
+        <w:t>Regularization</w:t>
+      </w:r>
+    </w:p>
+    <w:p>
+      <w:pPr>
+        <w:pStyle w:val="Normal"/>
+        <w:rPr>
+          <w:sz w:val="26"/>
+          <w:szCs w:val="26"/>
+        </w:rPr>
+      </w:pPr>
+      <w:r>
+        <w:rPr>
+          <w:sz w:val="26"/>
+          <w:szCs w:val="26"/>
+        </w:rPr>
+        <w:t xml:space="preserve">Regularization is used in order to prevent the model from overfitting the training data and have high bias. </w:t>
+      </w:r>
+      <w:r>
+        <w:rPr>
+          <w:sz w:val="26"/>
+          <w:szCs w:val="26"/>
+        </w:rPr>
+        <w:t>The regularization parameter decides how much we regularize the model. If it is too small then we risk overfitting the data, but if it is too large then we will have high variance in the model and will get a high degree of error. We need to choose the appropriate regularization parameter to get the optimum result. The procedure is similar to the picking of learning rate.</w:t>
+      </w:r>
+    </w:p>
+    <w:p>
+      <w:pPr>
+        <w:pStyle w:val="Normal"/>
+        <w:rPr>
+          <w:sz w:val="26"/>
+          <w:szCs w:val="26"/>
+        </w:rPr>
+      </w:pPr>
+      <w:r>
+        <w:rPr>
+          <w:sz w:val="26"/>
+          <w:szCs w:val="26"/>
+        </w:rPr>
+        <w:t>Standard Values:  0.0001,0.0005,0.001,0.005,0.01,0.05,0.1,1,1.5,2,2.5,5,10</w:t>
+      </w:r>
+    </w:p>
+    <w:p>
+      <w:pPr>
+        <w:pStyle w:val="Normal"/>
+        <w:rPr>
+          <w:sz w:val="26"/>
+          <w:szCs w:val="26"/>
+        </w:rPr>
+      </w:pPr>
+      <w:r>
+        <w:rPr>
+          <w:sz w:val="26"/>
+          <w:szCs w:val="26"/>
+        </w:rPr>
+      </w:r>
+    </w:p>
+    <w:p>
+      <w:pPr>
+        <w:pStyle w:val="Normal"/>
+        <w:rPr>
+          <w:sz w:val="26"/>
+          <w:szCs w:val="26"/>
+        </w:rPr>
+      </w:pPr>
+      <w:r>
+        <w:rPr>
+          <w:sz w:val="26"/>
+          <w:szCs w:val="26"/>
+        </w:rPr>
+        <w:t xml:space="preserve">The result obtained for the given standard values is </w:t>
+      </w:r>
+    </w:p>
+    <w:p>
+      <w:pPr>
+        <w:pStyle w:val="Normal"/>
+        <w:rPr>
+          <w:sz w:val="26"/>
+          <w:szCs w:val="26"/>
+        </w:rPr>
+      </w:pPr>
+      <w:r>
+        <w:rPr>
+          <w:sz w:val="26"/>
+          <w:szCs w:val="26"/>
+        </w:rPr>
+      </w:r>
+    </w:p>
+    <w:p>
+      <w:pPr>
+        <w:pStyle w:val="Normal"/>
+        <w:rPr>
+          <w:sz w:val="26"/>
+          <w:szCs w:val="26"/>
+        </w:rPr>
+      </w:pPr>
+      <w:r>
+        <w:rPr>
+          <w:sz w:val="26"/>
+          <w:szCs w:val="26"/>
+        </w:rPr>
+        <w:t xml:space="preserve">Costs: </w:t>
+      </w:r>
+      <w:r>
+        <w:rPr>
+          <w:sz w:val="26"/>
+          <w:szCs w:val="26"/>
+        </w:rPr>
+        <w:t>[340.42, 340.38, 340.32, 339.86, 339.30, 334.91, 329.72, 281.59, 281.66, 294.32, 316.19, 497.43, 930.58]</w:t>
+      </w:r>
+    </w:p>
+    <w:p>
+      <w:pPr>
+        <w:pStyle w:val="Normal"/>
+        <w:rPr>
+          <w:sz w:val="26"/>
+          <w:szCs w:val="26"/>
+        </w:rPr>
+      </w:pPr>
+      <w:r>
+        <w:rPr>
+          <w:sz w:val="26"/>
+          <w:szCs w:val="26"/>
+        </w:rPr>
+      </w:r>
+    </w:p>
+    <w:p>
+      <w:pPr>
+        <w:pStyle w:val="Normal"/>
+        <w:rPr>
+          <w:sz w:val="26"/>
+          <w:szCs w:val="26"/>
+        </w:rPr>
+      </w:pPr>
+      <w:r>
+        <w:rPr>
+          <w:sz w:val="26"/>
+          <w:szCs w:val="26"/>
+        </w:rPr>
+        <w:drawing>
+          <wp:anchor behindDoc="0" distT="0" distB="0" distL="0" distR="0" simplePos="0" locked="0" layoutInCell="1" allowOverlap="1" relativeHeight="16">
+            <wp:simplePos x="0" y="0"/>
+            <wp:positionH relativeFrom="column">
+              <wp:align>center</wp:align>
+            </wp:positionH>
+            <wp:positionV relativeFrom="paragraph">
+              <wp:posOffset>635</wp:posOffset>
+            </wp:positionV>
+            <wp:extent cx="5274310" cy="4483100"/>
+            <wp:effectExtent l="0" t="0" r="0" b="0"/>
+            <wp:wrapSquare wrapText="largest"/>
+            <wp:docPr id="15" name="Image15" descr=""/>
+            <wp:cNvGraphicFramePr>
+              <a:graphicFrameLocks xmlns:a="http://schemas.openxmlformats.org/drawingml/2006/main" noChangeAspect="1"/>
+            </wp:cNvGraphicFramePr>
+            <a:graphic xmlns:a="http://schemas.openxmlformats.org/drawingml/2006/main">
+              <a:graphicData uri="http://schemas.openxmlformats.org/drawingml/2006/picture">
+                <pic:pic xmlns:pic="http://schemas.openxmlformats.org/drawingml/2006/picture">
+                  <pic:nvPicPr>
+                    <pic:cNvPr id="15" name="Image15" descr=""/>
+                    <pic:cNvPicPr>
+                      <a:picLocks noChangeAspect="1" noChangeArrowheads="1"/>
+                    </pic:cNvPicPr>
+                  </pic:nvPicPr>
+                  <pic:blipFill>
+                    <a:blip r:embed="rId16"/>
+                    <a:stretch>
+                      <a:fillRect/>
+                    </a:stretch>
+                  </pic:blipFill>
+                  <pic:spPr bwMode="auto">
+                    <a:xfrm>
+                      <a:off x="0" y="0"/>
+                      <a:ext cx="5274310" cy="4483100"/>
+                    </a:xfrm>
+                    <a:prstGeom prst="rect">
+                      <a:avLst/>
+                    </a:prstGeom>
+                  </pic:spPr>
+                </pic:pic>
+              </a:graphicData>
+            </a:graphic>
+          </wp:anchor>
+        </w:drawing>
+      </w:r>
+    </w:p>
+    <w:p>
+      <w:pPr>
+        <w:pStyle w:val="Normal"/>
+        <w:rPr>
+          <w:sz w:val="26"/>
+          <w:szCs w:val="26"/>
+        </w:rPr>
+      </w:pPr>
+      <w:r>
+        <w:rPr>
+          <w:sz w:val="26"/>
+          <w:szCs w:val="26"/>
+        </w:rPr>
+        <w:t>Clearly from the costs we can see that the minimum cost is 281.59 for the regularization parameter of 1. Hence we conclude that the optimal regularization parameter is 1.</w:t>
+      </w:r>
+    </w:p>
+    <w:p>
+      <w:pPr>
+        <w:pStyle w:val="Normal"/>
+        <w:rPr>
+          <w:sz w:val="26"/>
+          <w:szCs w:val="26"/>
+        </w:rPr>
+      </w:pPr>
+      <w:r>
+        <w:rPr>
+          <w:sz w:val="26"/>
+          <w:szCs w:val="26"/>
+        </w:rPr>
+      </w:r>
+    </w:p>
+    <w:p>
+      <w:pPr>
+        <w:pStyle w:val="Normal"/>
+        <w:rPr>
+          <w:sz w:val="26"/>
+          <w:szCs w:val="26"/>
+        </w:rPr>
+      </w:pPr>
+      <w:r>
+        <w:rPr>
+          <w:sz w:val="26"/>
+          <w:szCs w:val="26"/>
+        </w:rPr>
+      </w:r>
+    </w:p>
+    <w:p>
+      <w:pPr>
+        <w:pStyle w:val="Normal"/>
+        <w:rPr>
+          <w:sz w:val="26"/>
+          <w:szCs w:val="26"/>
+        </w:rPr>
+      </w:pPr>
+      <w:r>
+        <w:rPr>
+          <w:sz w:val="26"/>
+          <w:szCs w:val="26"/>
+        </w:rPr>
+      </w:r>
+    </w:p>
+    <w:p>
+      <w:pPr>
+        <w:pStyle w:val="Heading1"/>
+        <w:jc w:val="center"/>
+        <w:rPr>
+          <w:sz w:val="44"/>
+          <w:szCs w:val="44"/>
+        </w:rPr>
+      </w:pPr>
+      <w:r>
+        <w:rPr>
+          <w:sz w:val="44"/>
+          <w:szCs w:val="44"/>
+        </w:rPr>
+        <w:t>Prediction and Displaying Data</w:t>
+      </w:r>
+    </w:p>
+    <w:p>
+      <w:pPr>
+        <w:pStyle w:val="Normal"/>
+        <w:rPr>
+          <w:sz w:val="26"/>
+          <w:szCs w:val="26"/>
+        </w:rPr>
+      </w:pPr>
+      <w:r>
+        <w:rPr>
+          <w:sz w:val="26"/>
+          <w:szCs w:val="26"/>
+        </w:rPr>
+        <w:t>Now that the data is trained using the best hyperparameters we need to make a prediction for the scores of the students and display it in a suitable format.</w:t>
+      </w:r>
+    </w:p>
+    <w:p>
+      <w:pPr>
+        <w:pStyle w:val="Normal"/>
+        <w:rPr>
+          <w:sz w:val="26"/>
+          <w:szCs w:val="26"/>
+        </w:rPr>
+      </w:pPr>
+      <w:r>
+        <w:rPr>
+          <w:sz w:val="26"/>
+          <w:szCs w:val="26"/>
+        </w:rPr>
+      </w:r>
+    </w:p>
+    <w:p>
+      <w:pPr>
+        <w:pStyle w:val="Normal"/>
+        <w:rPr>
+          <w:sz w:val="26"/>
+          <w:szCs w:val="26"/>
+        </w:rPr>
+      </w:pPr>
+      <w:r>
+        <w:rPr>
+          <w:sz w:val="26"/>
+          <w:szCs w:val="26"/>
+        </w:rPr>
+        <w:t>Prediction can be done using the hypothesis or prediction function that has already been defined.</w:t>
+      </w:r>
+    </w:p>
+    <w:p>
+      <w:pPr>
+        <w:pStyle w:val="Normal"/>
+        <w:rPr>
+          <w:sz w:val="26"/>
+          <w:szCs w:val="26"/>
+        </w:rPr>
+      </w:pPr>
+      <w:r>
+        <w:rPr>
+          <w:sz w:val="26"/>
+          <w:szCs w:val="26"/>
+        </w:rPr>
+      </w:r>
+    </w:p>
+    <w:p>
+      <w:pPr>
+        <w:pStyle w:val="Normal"/>
+        <w:rPr>
+          <w:sz w:val="26"/>
+          <w:szCs w:val="26"/>
+        </w:rPr>
+      </w:pPr>
+      <w:r>
+        <w:rPr>
+          <w:sz w:val="26"/>
+          <w:szCs w:val="26"/>
+        </w:rPr>
+        <w:t>The cost that is obtained for the test data set is 378.55</w:t>
+      </w:r>
+    </w:p>
+    <w:p>
+      <w:pPr>
+        <w:pStyle w:val="Normal"/>
+        <w:rPr>
+          <w:sz w:val="26"/>
+          <w:szCs w:val="26"/>
+        </w:rPr>
+      </w:pPr>
+      <w:r>
+        <w:rPr>
+          <w:sz w:val="26"/>
+          <w:szCs w:val="26"/>
+        </w:rPr>
+      </w:r>
+    </w:p>
+    <w:p>
+      <w:pPr>
+        <w:pStyle w:val="Normal"/>
+        <w:rPr>
+          <w:sz w:val="26"/>
+          <w:szCs w:val="26"/>
+        </w:rPr>
+      </w:pPr>
+      <w:r>
+        <w:rPr>
+          <w:sz w:val="26"/>
+          <w:szCs w:val="26"/>
+        </w:rPr>
+        <w:t>The output is required to be in html format for better compatibility with Edumerge website.</w:t>
+      </w:r>
+    </w:p>
+    <w:p>
+      <w:pPr>
+        <w:pStyle w:val="Normal"/>
+        <w:rPr>
+          <w:sz w:val="26"/>
+          <w:szCs w:val="26"/>
+        </w:rPr>
+      </w:pPr>
+      <w:r>
+        <w:rPr>
+          <w:sz w:val="26"/>
+          <w:szCs w:val="26"/>
+        </w:rPr>
+      </w:r>
+    </w:p>
+    <w:p>
+      <w:pPr>
+        <w:pStyle w:val="Normal"/>
+        <w:rPr>
+          <w:sz w:val="26"/>
+          <w:szCs w:val="26"/>
+        </w:rPr>
+      </w:pPr>
+      <w:r>
+        <w:rPr>
+          <w:sz w:val="26"/>
+          <w:szCs w:val="26"/>
+        </w:rPr>
+        <w:t>First we convert the numpy matrix back into a pandas dataframe and convert it back into the input format.  Next the dataframe can be directly converted into html page using  pandas inbuilt function to_html(). The result is stored in this html file.</w:t>
+      </w:r>
+    </w:p>
+    <w:p>
+      <w:pPr>
+        <w:pStyle w:val="Normal"/>
+        <w:rPr>
+          <w:sz w:val="26"/>
+          <w:szCs w:val="26"/>
+        </w:rPr>
+      </w:pPr>
+      <w:r>
+        <w:rPr>
+          <w:sz w:val="26"/>
+          <w:szCs w:val="26"/>
+        </w:rPr>
+      </w:r>
+    </w:p>
+    <w:p>
+      <w:pPr>
+        <w:pStyle w:val="Normal"/>
+        <w:rPr>
+          <w:sz w:val="26"/>
+          <w:szCs w:val="26"/>
+        </w:rPr>
+      </w:pPr>
+      <w:r>
+        <w:rPr>
+          <w:sz w:val="26"/>
+          <w:szCs w:val="26"/>
+        </w:rPr>
+        <w:drawing>
+          <wp:anchor behindDoc="0" distT="0" distB="0" distL="0" distR="0" simplePos="0" locked="0" layoutInCell="1" allowOverlap="1" relativeHeight="17">
+            <wp:simplePos x="0" y="0"/>
+            <wp:positionH relativeFrom="column">
+              <wp:align>center</wp:align>
+            </wp:positionH>
+            <wp:positionV relativeFrom="paragraph">
+              <wp:posOffset>635</wp:posOffset>
+            </wp:positionV>
+            <wp:extent cx="5274310" cy="3651885"/>
+            <wp:effectExtent l="0" t="0" r="0" b="0"/>
+            <wp:wrapSquare wrapText="largest"/>
+            <wp:docPr id="16" name="Image16" descr=""/>
+            <wp:cNvGraphicFramePr>
+              <a:graphicFrameLocks xmlns:a="http://schemas.openxmlformats.org/drawingml/2006/main" noChangeAspect="1"/>
+            </wp:cNvGraphicFramePr>
+            <a:graphic xmlns:a="http://schemas.openxmlformats.org/drawingml/2006/main">
+              <a:graphicData uri="http://schemas.openxmlformats.org/drawingml/2006/picture">
+                <pic:pic xmlns:pic="http://schemas.openxmlformats.org/drawingml/2006/picture">
+                  <pic:nvPicPr>
+                    <pic:cNvPr id="16" name="Image16" descr=""/>
+                    <pic:cNvPicPr>
+                      <a:picLocks noChangeAspect="1" noChangeArrowheads="1"/>
+                    </pic:cNvPicPr>
+                  </pic:nvPicPr>
+                  <pic:blipFill>
+                    <a:blip r:embed="rId17"/>
+                    <a:stretch>
+                      <a:fillRect/>
+                    </a:stretch>
+                  </pic:blipFill>
+                  <pic:spPr bwMode="auto">
+                    <a:xfrm>
+                      <a:off x="0" y="0"/>
+                      <a:ext cx="5274310" cy="3651885"/>
+                    </a:xfrm>
+                    <a:prstGeom prst="rect">
+                      <a:avLst/>
+                    </a:prstGeom>
+                  </pic:spPr>
+                </pic:pic>
+              </a:graphicData>
+            </a:graphic>
+          </wp:anchor>
+        </w:drawing>
+      </w:r>
+    </w:p>
+    <w:p>
+      <w:pPr>
+        <w:pStyle w:val="Normal"/>
+        <w:rPr>
+          <w:sz w:val="26"/>
+          <w:szCs w:val="26"/>
+        </w:rPr>
+      </w:pPr>
+      <w:r>
+        <w:rPr>
+          <w:sz w:val="26"/>
+          <w:szCs w:val="26"/>
+        </w:rPr>
+      </w:r>
+    </w:p>
+    <w:p>
+      <w:pPr>
+        <w:pStyle w:val="Normal"/>
+        <w:rPr>
+          <w:sz w:val="26"/>
+          <w:szCs w:val="26"/>
+        </w:rPr>
+      </w:pPr>
+      <w:r>
+        <w:rPr>
+          <w:sz w:val="26"/>
+          <w:szCs w:val="26"/>
+        </w:rPr>
+      </w:r>
+    </w:p>
+    <w:p>
+      <w:pPr>
+        <w:pStyle w:val="Normal"/>
+        <w:rPr>
+          <w:sz w:val="26"/>
+          <w:szCs w:val="26"/>
+        </w:rPr>
+      </w:pPr>
+      <w:r>
+        <w:rPr>
+          <w:sz w:val="26"/>
+          <w:szCs w:val="26"/>
+        </w:rPr>
+      </w:r>
+    </w:p>
+    <w:p>
+      <w:pPr>
+        <w:pStyle w:val="Normal"/>
+        <w:rPr>
+          <w:sz w:val="26"/>
+          <w:szCs w:val="26"/>
+        </w:rPr>
+      </w:pPr>
+      <w:r>
+        <w:rPr>
+          <w:sz w:val="26"/>
+          <w:szCs w:val="26"/>
+        </w:rPr>
+      </w:r>
+    </w:p>
+    <w:p>
+      <w:pPr>
+        <w:pStyle w:val="Normal"/>
+        <w:rPr>
+          <w:sz w:val="26"/>
+          <w:szCs w:val="26"/>
+        </w:rPr>
+      </w:pPr>
+      <w:r>
+        <w:rPr>
+          <w:sz w:val="26"/>
+          <w:szCs w:val="26"/>
+        </w:rPr>
+      </w:r>
+    </w:p>
+    <w:p>
+      <w:pPr>
+        <w:pStyle w:val="Normal"/>
+        <w:rPr>
+          <w:sz w:val="26"/>
+          <w:szCs w:val="26"/>
+        </w:rPr>
+      </w:pPr>
+      <w:r>
+        <w:rPr>
+          <w:sz w:val="26"/>
+          <w:szCs w:val="26"/>
+        </w:rPr>
+      </w:r>
+    </w:p>
+    <w:p>
+      <w:pPr>
+        <w:pStyle w:val="Heading1"/>
+        <w:jc w:val="center"/>
+        <w:rPr>
+          <w:sz w:val="44"/>
+          <w:szCs w:val="44"/>
+        </w:rPr>
+      </w:pPr>
+      <w:r>
+        <w:rPr>
+          <w:sz w:val="44"/>
+          <w:szCs w:val="44"/>
+        </w:rPr>
+        <w:t>Further Scope for Study</w:t>
+      </w:r>
+    </w:p>
+    <w:p>
+      <w:pPr>
+        <w:pStyle w:val="Normal"/>
+        <w:rPr>
+          <w:sz w:val="26"/>
+          <w:szCs w:val="26"/>
+        </w:rPr>
+      </w:pPr>
+      <w:r>
+        <w:rPr>
+          <w:sz w:val="26"/>
+          <w:szCs w:val="26"/>
+        </w:rPr>
+        <w:t>The project has done some analysis of gradient descent however we can go further and test out the different types of gradient descent like mini batch GD, Stocastic GD etc. and these can be evaluated.</w:t>
+      </w:r>
+    </w:p>
+    <w:p>
+      <w:pPr>
+        <w:pStyle w:val="Normal"/>
+        <w:rPr>
+          <w:sz w:val="26"/>
+          <w:szCs w:val="26"/>
+        </w:rPr>
+      </w:pPr>
+      <w:r>
+        <w:rPr>
+          <w:sz w:val="26"/>
+          <w:szCs w:val="26"/>
+        </w:rPr>
+      </w:r>
+    </w:p>
+    <w:p>
+      <w:pPr>
+        <w:pStyle w:val="Normal"/>
+        <w:rPr>
+          <w:sz w:val="26"/>
+          <w:szCs w:val="26"/>
+        </w:rPr>
+      </w:pPr>
+      <w:r>
+        <w:rPr>
+          <w:sz w:val="26"/>
+          <w:szCs w:val="26"/>
+        </w:rPr>
+        <w:t>This project has only considered one of many training algorithms(Gradient Descent) used in the field of machine learning. Further studies can be made on different learning algorithms for eg. Normal Equation etc. and these algorithms can be compared at an empirical level.</w:t>
+      </w:r>
+    </w:p>
+    <w:p>
+      <w:pPr>
+        <w:pStyle w:val="Normal"/>
+        <w:rPr>
+          <w:sz w:val="26"/>
+          <w:szCs w:val="26"/>
+        </w:rPr>
+      </w:pPr>
+      <w:r>
+        <w:rPr>
+          <w:sz w:val="26"/>
+          <w:szCs w:val="26"/>
+        </w:rPr>
+      </w:r>
+    </w:p>
+    <w:p>
+      <w:pPr>
+        <w:pStyle w:val="Normal"/>
+        <w:rPr>
+          <w:sz w:val="26"/>
+          <w:szCs w:val="26"/>
+        </w:rPr>
+      </w:pPr>
+      <w:r>
+        <w:rPr>
+          <w:sz w:val="26"/>
+          <w:szCs w:val="26"/>
+        </w:rPr>
+      </w:r>
+    </w:p>
+    <w:p>
+      <w:pPr>
+        <w:pStyle w:val="Normal"/>
+        <w:rPr>
+          <w:sz w:val="26"/>
+          <w:szCs w:val="26"/>
+        </w:rPr>
+      </w:pPr>
+      <w:r>
+        <w:rPr>
+          <w:sz w:val="26"/>
+          <w:szCs w:val="26"/>
+        </w:rPr>
       </w:r>
     </w:p>
     <w:sectPr>
@@ -3524,6 +5594,18 @@
     </w:pPr>
     <w:rPr/>
   </w:style>
+  <w:style w:type="paragraph" w:styleId="Footer">
+    <w:name w:val="Footer"/>
+    <w:basedOn w:val="Normal"/>
+    <w:pPr>
+      <w:suppressLineNumbers/>
+      <w:tabs>
+        <w:tab w:val="center" w:pos="4535" w:leader="none"/>
+        <w:tab w:val="right" w:pos="9071" w:leader="none"/>
+      </w:tabs>
+    </w:pPr>
+    <w:rPr/>
+  </w:style>
   <w:style w:type="table" w:default="1" w:styleId="10">
     <w:name w:val="Normal Table"/>
     <w:uiPriority w:val="0"/>

</xml_diff>